<commit_message>
/ update table of content / risks + effort estimation + stratégie table
</commit_message>
<xml_diff>
--- a/rapport-stategies-des-tests.docx
+++ b/rapport-stategies-des-tests.docx
@@ -70,7 +70,7 @@
           <w:r>
             <w:fldChar w:fldCharType="separate"/>
           </w:r>
-          <w:hyperlink w:anchor="_Toc449643488" w:history="1">
+          <w:hyperlink w:anchor="_Toc449644739" w:history="1">
             <w:r>
               <w:rPr>
                 <w:rStyle w:val="Hyperlink"/>
@@ -98,7 +98,7 @@
                 <w:noProof/>
                 <w:webHidden/>
               </w:rPr>
-              <w:instrText xml:space="preserve"> PAGEREF _Toc449643488 \h </w:instrText>
+              <w:instrText xml:space="preserve"> PAGEREF _Toc449644739 \h </w:instrText>
             </w:r>
             <w:r>
               <w:rPr>
@@ -118,7 +118,7 @@
                 <w:noProof/>
                 <w:webHidden/>
               </w:rPr>
-              <w:t>1</w:t>
+              <w:t>2</w:t>
             </w:r>
             <w:r>
               <w:rPr>
@@ -143,7 +143,7 @@
               <w:lang w:val="en-US"/>
             </w:rPr>
           </w:pPr>
-          <w:hyperlink w:anchor="_Toc449643489" w:history="1">
+          <w:hyperlink w:anchor="_Toc449644740" w:history="1">
             <w:r>
               <w:rPr>
                 <w:rStyle w:val="Hyperlink"/>
@@ -171,7 +171,7 @@
                 <w:noProof/>
                 <w:webHidden/>
               </w:rPr>
-              <w:instrText xml:space="preserve"> PAGEREF _Toc449643489 \h </w:instrText>
+              <w:instrText xml:space="preserve"> PAGEREF _Toc449644740 \h </w:instrText>
             </w:r>
             <w:r>
               <w:rPr>
@@ -191,7 +191,7 @@
                 <w:noProof/>
                 <w:webHidden/>
               </w:rPr>
-              <w:t>1</w:t>
+              <w:t>2</w:t>
             </w:r>
             <w:r>
               <w:rPr>
@@ -216,7 +216,7 @@
               <w:lang w:val="en-US"/>
             </w:rPr>
           </w:pPr>
-          <w:hyperlink w:anchor="_Toc449643490" w:history="1">
+          <w:hyperlink w:anchor="_Toc449644741" w:history="1">
             <w:r>
               <w:rPr>
                 <w:rStyle w:val="Hyperlink"/>
@@ -243,75 +243,7 @@
                 <w:noProof/>
                 <w:webHidden/>
               </w:rPr>
-              <w:instrText xml:space="preserve"> PAGEREF _Toc449643490 \h </w:instrText>
-            </w:r>
-            <w:r>
-              <w:rPr>
-                <w:noProof/>
-                <w:webHidden/>
-              </w:rPr>
-            </w:r>
-            <w:r>
-              <w:rPr>
-                <w:noProof/>
-                <w:webHidden/>
-              </w:rPr>
-              <w:fldChar w:fldCharType="separate"/>
-            </w:r>
-            <w:r>
-              <w:rPr>
-                <w:noProof/>
-                <w:webHidden/>
-              </w:rPr>
-              <w:t>2</w:t>
-            </w:r>
-            <w:r>
-              <w:rPr>
-                <w:noProof/>
-                <w:webHidden/>
-              </w:rPr>
-              <w:fldChar w:fldCharType="end"/>
-            </w:r>
-          </w:hyperlink>
-        </w:p>
-        <w:p>
-          <w:pPr>
-            <w:pStyle w:val="TOC3"/>
-            <w:tabs>
-              <w:tab w:val="right" w:leader="dot" w:pos="9062"/>
-            </w:tabs>
-            <w:rPr>
-              <w:noProof/>
-            </w:rPr>
-          </w:pPr>
-          <w:hyperlink w:anchor="_Toc449643491" w:history="1">
-            <w:r>
-              <w:rPr>
-                <w:rStyle w:val="Hyperlink"/>
-                <w:noProof/>
-              </w:rPr>
-              <w:t>Outils</w:t>
-            </w:r>
-            <w:r>
-              <w:rPr>
-                <w:noProof/>
-                <w:webHidden/>
-              </w:rPr>
-              <w:tab/>
-            </w:r>
-            <w:r>
-              <w:rPr>
-                <w:noProof/>
-                <w:webHidden/>
-              </w:rPr>
-              <w:fldChar w:fldCharType="begin"/>
-            </w:r>
-            <w:r>
-              <w:rPr>
-                <w:noProof/>
-                <w:webHidden/>
-              </w:rPr>
-              <w:instrText xml:space="preserve"> PAGEREF _Toc449643491 \h </w:instrText>
+              <w:instrText xml:space="preserve"> PAGEREF _Toc449644741 \h </w:instrText>
             </w:r>
             <w:r>
               <w:rPr>
@@ -349,16 +281,20 @@
               <w:tab w:val="right" w:leader="dot" w:pos="9062"/>
             </w:tabs>
             <w:rPr>
+              <w:rFonts w:eastAsiaTheme="minorEastAsia"/>
               <w:noProof/>
+              <w:sz w:val="24"/>
+              <w:szCs w:val="24"/>
+              <w:lang w:val="en-US"/>
             </w:rPr>
           </w:pPr>
-          <w:hyperlink w:anchor="_Toc449643492" w:history="1">
+          <w:hyperlink w:anchor="_Toc449644742" w:history="1">
             <w:r>
               <w:rPr>
                 <w:rStyle w:val="Hyperlink"/>
                 <w:noProof/>
               </w:rPr>
-              <w:t>Environnement</w:t>
+              <w:t>Outils</w:t>
             </w:r>
             <w:r>
               <w:rPr>
@@ -379,7 +315,7 @@
                 <w:noProof/>
                 <w:webHidden/>
               </w:rPr>
-              <w:instrText xml:space="preserve"> PAGEREF _Toc449643492 \h </w:instrText>
+              <w:instrText xml:space="preserve"> PAGEREF _Toc449644742 \h </w:instrText>
             </w:r>
             <w:r>
               <w:rPr>
@@ -412,21 +348,25 @@
         </w:p>
         <w:p>
           <w:pPr>
-            <w:pStyle w:val="TOC3"/>
+            <w:pStyle w:val="TOC2"/>
             <w:tabs>
               <w:tab w:val="right" w:leader="dot" w:pos="9062"/>
             </w:tabs>
             <w:rPr>
+              <w:rFonts w:eastAsiaTheme="minorEastAsia"/>
               <w:noProof/>
+              <w:sz w:val="24"/>
+              <w:szCs w:val="24"/>
+              <w:lang w:val="en-US"/>
             </w:rPr>
           </w:pPr>
-          <w:hyperlink w:anchor="_Toc449643493" w:history="1">
+          <w:hyperlink w:anchor="_Toc449644743" w:history="1">
             <w:r>
               <w:rPr>
                 <w:rStyle w:val="Hyperlink"/>
                 <w:noProof/>
               </w:rPr>
-              <w:t>MacOSX (Netbeans + MAMP + Safari/Firefox), Linux (Netbeans + Apache/MySQL + Chrome)</w:t>
+              <w:t>Environnement</w:t>
             </w:r>
             <w:r>
               <w:rPr>
@@ -447,7 +387,7 @@
                 <w:noProof/>
                 <w:webHidden/>
               </w:rPr>
-              <w:instrText xml:space="preserve"> PAGEREF _Toc449643493 \h </w:instrText>
+              <w:instrText xml:space="preserve"> PAGEREF _Toc449644743 \h </w:instrText>
             </w:r>
             <w:r>
               <w:rPr>
@@ -492,7 +432,7 @@
               <w:lang w:val="en-US"/>
             </w:rPr>
           </w:pPr>
-          <w:hyperlink w:anchor="_Toc449643494" w:history="1">
+          <w:hyperlink w:anchor="_Toc449644744" w:history="1">
             <w:r>
               <w:rPr>
                 <w:rStyle w:val="Hyperlink"/>
@@ -519,7 +459,7 @@
                 <w:noProof/>
                 <w:webHidden/>
               </w:rPr>
-              <w:instrText xml:space="preserve"> PAGEREF _Toc449643494 \h </w:instrText>
+              <w:instrText xml:space="preserve"> PAGEREF _Toc449644744 \h </w:instrText>
             </w:r>
             <w:r>
               <w:rPr>
@@ -539,7 +479,7 @@
                 <w:noProof/>
                 <w:webHidden/>
               </w:rPr>
-              <w:t>3</w:t>
+              <w:t>2</w:t>
             </w:r>
             <w:r>
               <w:rPr>
@@ -564,7 +504,7 @@
               <w:lang w:val="en-US"/>
             </w:rPr>
           </w:pPr>
-          <w:hyperlink w:anchor="_Toc449643495" w:history="1">
+          <w:hyperlink w:anchor="_Toc449644745" w:history="1">
             <w:r>
               <w:rPr>
                 <w:rStyle w:val="Hyperlink"/>
@@ -591,7 +531,7 @@
                 <w:noProof/>
                 <w:webHidden/>
               </w:rPr>
-              <w:instrText xml:space="preserve"> PAGEREF _Toc449643495 \h </w:instrText>
+              <w:instrText xml:space="preserve"> PAGEREF _Toc449644745 \h </w:instrText>
             </w:r>
             <w:r>
               <w:rPr>
@@ -611,7 +551,7 @@
                 <w:noProof/>
                 <w:webHidden/>
               </w:rPr>
-              <w:t>3</w:t>
+              <w:t>2</w:t>
             </w:r>
             <w:r>
               <w:rPr>
@@ -629,10 +569,14 @@
               <w:tab w:val="right" w:leader="dot" w:pos="9062"/>
             </w:tabs>
             <w:rPr>
+              <w:rFonts w:eastAsiaTheme="minorEastAsia"/>
               <w:noProof/>
+              <w:sz w:val="24"/>
+              <w:szCs w:val="24"/>
+              <w:lang w:val="en-US"/>
             </w:rPr>
           </w:pPr>
-          <w:hyperlink w:anchor="_Toc449643496" w:history="1">
+          <w:hyperlink w:anchor="_Toc449644746" w:history="1">
             <w:r>
               <w:rPr>
                 <w:rStyle w:val="Hyperlink"/>
@@ -659,7 +603,7 @@
                 <w:noProof/>
                 <w:webHidden/>
               </w:rPr>
-              <w:instrText xml:space="preserve"> PAGEREF _Toc449643496 \h </w:instrText>
+              <w:instrText xml:space="preserve"> PAGEREF _Toc449644746 \h </w:instrText>
             </w:r>
             <w:r>
               <w:rPr>
@@ -679,7 +623,7 @@
                 <w:noProof/>
                 <w:webHidden/>
               </w:rPr>
-              <w:t>3</w:t>
+              <w:t>2</w:t>
             </w:r>
             <w:r>
               <w:rPr>
@@ -697,10 +641,14 @@
               <w:tab w:val="right" w:leader="dot" w:pos="9062"/>
             </w:tabs>
             <w:rPr>
+              <w:rFonts w:eastAsiaTheme="minorEastAsia"/>
               <w:noProof/>
+              <w:sz w:val="24"/>
+              <w:szCs w:val="24"/>
+              <w:lang w:val="en-US"/>
             </w:rPr>
           </w:pPr>
-          <w:hyperlink w:anchor="_Toc449643497" w:history="1">
+          <w:hyperlink w:anchor="_Toc449644747" w:history="1">
             <w:r>
               <w:rPr>
                 <w:rStyle w:val="Hyperlink"/>
@@ -727,7 +675,7 @@
                 <w:noProof/>
                 <w:webHidden/>
               </w:rPr>
-              <w:instrText xml:space="preserve"> PAGEREF _Toc449643497 \h </w:instrText>
+              <w:instrText xml:space="preserve"> PAGEREF _Toc449644747 \h </w:instrText>
             </w:r>
             <w:r>
               <w:rPr>
@@ -747,7 +695,7 @@
                 <w:noProof/>
                 <w:webHidden/>
               </w:rPr>
-              <w:t>3</w:t>
+              <w:t>2</w:t>
             </w:r>
             <w:r>
               <w:rPr>
@@ -765,10 +713,14 @@
               <w:tab w:val="right" w:leader="dot" w:pos="9062"/>
             </w:tabs>
             <w:rPr>
+              <w:rFonts w:eastAsiaTheme="minorEastAsia"/>
               <w:noProof/>
+              <w:sz w:val="24"/>
+              <w:szCs w:val="24"/>
+              <w:lang w:val="en-US"/>
             </w:rPr>
           </w:pPr>
-          <w:hyperlink w:anchor="_Toc449643498" w:history="1">
+          <w:hyperlink w:anchor="_Toc449644748" w:history="1">
             <w:r>
               <w:rPr>
                 <w:rStyle w:val="Hyperlink"/>
@@ -795,7 +747,7 @@
                 <w:noProof/>
                 <w:webHidden/>
               </w:rPr>
-              <w:instrText xml:space="preserve"> PAGEREF _Toc449643498 \h </w:instrText>
+              <w:instrText xml:space="preserve"> PAGEREF _Toc449644748 \h </w:instrText>
             </w:r>
             <w:r>
               <w:rPr>
@@ -815,7 +767,7 @@
                 <w:noProof/>
                 <w:webHidden/>
               </w:rPr>
-              <w:t>3</w:t>
+              <w:t>2</w:t>
             </w:r>
             <w:r>
               <w:rPr>
@@ -833,10 +785,14 @@
               <w:tab w:val="right" w:leader="dot" w:pos="9062"/>
             </w:tabs>
             <w:rPr>
+              <w:rFonts w:eastAsiaTheme="minorEastAsia"/>
               <w:noProof/>
+              <w:sz w:val="24"/>
+              <w:szCs w:val="24"/>
+              <w:lang w:val="en-US"/>
             </w:rPr>
           </w:pPr>
-          <w:hyperlink w:anchor="_Toc449643499" w:history="1">
+          <w:hyperlink w:anchor="_Toc449644749" w:history="1">
             <w:r>
               <w:rPr>
                 <w:rStyle w:val="Hyperlink"/>
@@ -863,7 +819,7 @@
                 <w:noProof/>
                 <w:webHidden/>
               </w:rPr>
-              <w:instrText xml:space="preserve"> PAGEREF _Toc449643499 \h </w:instrText>
+              <w:instrText xml:space="preserve"> PAGEREF _Toc449644749 \h </w:instrText>
             </w:r>
             <w:r>
               <w:rPr>
@@ -883,7 +839,7 @@
                 <w:noProof/>
                 <w:webHidden/>
               </w:rPr>
-              <w:t>3</w:t>
+              <w:t>2</w:t>
             </w:r>
             <w:r>
               <w:rPr>
@@ -901,10 +857,14 @@
               <w:tab w:val="right" w:leader="dot" w:pos="9062"/>
             </w:tabs>
             <w:rPr>
+              <w:rFonts w:eastAsiaTheme="minorEastAsia"/>
               <w:noProof/>
+              <w:sz w:val="24"/>
+              <w:szCs w:val="24"/>
+              <w:lang w:val="en-US"/>
             </w:rPr>
           </w:pPr>
-          <w:hyperlink w:anchor="_Toc449643500" w:history="1">
+          <w:hyperlink w:anchor="_Toc449644750" w:history="1">
             <w:r>
               <w:rPr>
                 <w:rStyle w:val="Hyperlink"/>
@@ -931,7 +891,7 @@
                 <w:noProof/>
                 <w:webHidden/>
               </w:rPr>
-              <w:instrText xml:space="preserve"> PAGEREF _Toc449643500 \h </w:instrText>
+              <w:instrText xml:space="preserve"> PAGEREF _Toc449644750 \h </w:instrText>
             </w:r>
             <w:r>
               <w:rPr>
@@ -951,7 +911,7 @@
                 <w:noProof/>
                 <w:webHidden/>
               </w:rPr>
-              <w:t>3</w:t>
+              <w:t>2</w:t>
             </w:r>
             <w:r>
               <w:rPr>
@@ -976,7 +936,7 @@
               <w:lang w:val="en-US"/>
             </w:rPr>
           </w:pPr>
-          <w:hyperlink w:anchor="_Toc449643501" w:history="1">
+          <w:hyperlink w:anchor="_Toc449644751" w:history="1">
             <w:r>
               <w:rPr>
                 <w:rStyle w:val="Hyperlink"/>
@@ -1003,7 +963,7 @@
                 <w:noProof/>
                 <w:webHidden/>
               </w:rPr>
-              <w:instrText xml:space="preserve"> PAGEREF _Toc449643501 \h </w:instrText>
+              <w:instrText xml:space="preserve"> PAGEREF _Toc449644751 \h </w:instrText>
             </w:r>
             <w:r>
               <w:rPr>
@@ -1048,7 +1008,7 @@
               <w:lang w:val="en-US"/>
             </w:rPr>
           </w:pPr>
-          <w:hyperlink w:anchor="_Toc449643502" w:history="1">
+          <w:hyperlink w:anchor="_Toc449644752" w:history="1">
             <w:r>
               <w:rPr>
                 <w:rStyle w:val="Hyperlink"/>
@@ -1075,7 +1035,7 @@
                 <w:noProof/>
                 <w:webHidden/>
               </w:rPr>
-              <w:instrText xml:space="preserve"> PAGEREF _Toc449643502 \h </w:instrText>
+              <w:instrText xml:space="preserve"> PAGEREF _Toc449644752 \h </w:instrText>
             </w:r>
             <w:r>
               <w:rPr>
@@ -1108,15 +1068,19 @@
         </w:p>
         <w:p>
           <w:pPr>
-            <w:pStyle w:val="TOC3"/>
+            <w:pStyle w:val="TOC2"/>
             <w:tabs>
               <w:tab w:val="right" w:leader="dot" w:pos="9062"/>
             </w:tabs>
             <w:rPr>
+              <w:rFonts w:eastAsiaTheme="minorEastAsia"/>
               <w:noProof/>
+              <w:sz w:val="24"/>
+              <w:szCs w:val="24"/>
+              <w:lang w:val="en-US"/>
             </w:rPr>
           </w:pPr>
-          <w:hyperlink w:anchor="_Toc449643503" w:history="1">
+          <w:hyperlink w:anchor="_Toc449644753" w:history="1">
             <w:r>
               <w:rPr>
                 <w:rStyle w:val="Hyperlink"/>
@@ -1143,7 +1107,7 @@
                 <w:noProof/>
                 <w:webHidden/>
               </w:rPr>
-              <w:instrText xml:space="preserve"> PAGEREF _Toc449643503 \h </w:instrText>
+              <w:instrText xml:space="preserve"> PAGEREF _Toc449644753 \h </w:instrText>
             </w:r>
             <w:r>
               <w:rPr>
@@ -1176,15 +1140,19 @@
         </w:p>
         <w:p>
           <w:pPr>
-            <w:pStyle w:val="TOC3"/>
+            <w:pStyle w:val="TOC2"/>
             <w:tabs>
               <w:tab w:val="right" w:leader="dot" w:pos="9062"/>
             </w:tabs>
             <w:rPr>
+              <w:rFonts w:eastAsiaTheme="minorEastAsia"/>
               <w:noProof/>
+              <w:sz w:val="24"/>
+              <w:szCs w:val="24"/>
+              <w:lang w:val="en-US"/>
             </w:rPr>
           </w:pPr>
-          <w:hyperlink w:anchor="_Toc449643504" w:history="1">
+          <w:hyperlink w:anchor="_Toc449644754" w:history="1">
             <w:r>
               <w:rPr>
                 <w:rStyle w:val="Hyperlink"/>
@@ -1211,7 +1179,7 @@
                 <w:noProof/>
                 <w:webHidden/>
               </w:rPr>
-              <w:instrText xml:space="preserve"> PAGEREF _Toc449643504 \h </w:instrText>
+              <w:instrText xml:space="preserve"> PAGEREF _Toc449644754 \h </w:instrText>
             </w:r>
             <w:r>
               <w:rPr>
@@ -1244,15 +1212,19 @@
         </w:p>
         <w:p>
           <w:pPr>
-            <w:pStyle w:val="TOC3"/>
+            <w:pStyle w:val="TOC2"/>
             <w:tabs>
               <w:tab w:val="right" w:leader="dot" w:pos="9062"/>
             </w:tabs>
             <w:rPr>
+              <w:rFonts w:eastAsiaTheme="minorEastAsia"/>
               <w:noProof/>
+              <w:sz w:val="24"/>
+              <w:szCs w:val="24"/>
+              <w:lang w:val="en-US"/>
             </w:rPr>
           </w:pPr>
-          <w:hyperlink w:anchor="_Toc449643505" w:history="1">
+          <w:hyperlink w:anchor="_Toc449644755" w:history="1">
             <w:r>
               <w:rPr>
                 <w:rStyle w:val="Hyperlink"/>
@@ -1279,7 +1251,7 @@
                 <w:noProof/>
                 <w:webHidden/>
               </w:rPr>
-              <w:instrText xml:space="preserve"> PAGEREF _Toc449643505 \h </w:instrText>
+              <w:instrText xml:space="preserve"> PAGEREF _Toc449644755 \h </w:instrText>
             </w:r>
             <w:r>
               <w:rPr>
@@ -1324,7 +1296,7 @@
               <w:lang w:val="en-US"/>
             </w:rPr>
           </w:pPr>
-          <w:hyperlink w:anchor="_Toc449643506" w:history="1">
+          <w:hyperlink w:anchor="_Toc449644756" w:history="1">
             <w:r>
               <w:rPr>
                 <w:rStyle w:val="Hyperlink"/>
@@ -1351,7 +1323,7 @@
                 <w:noProof/>
                 <w:webHidden/>
               </w:rPr>
-              <w:instrText xml:space="preserve"> PAGEREF _Toc449643506 \h </w:instrText>
+              <w:instrText xml:space="preserve"> PAGEREF _Toc449644756 \h </w:instrText>
             </w:r>
             <w:r>
               <w:rPr>
@@ -1371,7 +1343,7 @@
                 <w:noProof/>
                 <w:webHidden/>
               </w:rPr>
-              <w:t>4</w:t>
+              <w:t>3</w:t>
             </w:r>
             <w:r>
               <w:rPr>
@@ -1396,7 +1368,7 @@
               <w:lang w:val="en-US"/>
             </w:rPr>
           </w:pPr>
-          <w:hyperlink w:anchor="_Toc449643507" w:history="1">
+          <w:hyperlink w:anchor="_Toc449644757" w:history="1">
             <w:r>
               <w:rPr>
                 <w:rStyle w:val="Hyperlink"/>
@@ -1423,7 +1395,7 @@
                 <w:noProof/>
                 <w:webHidden/>
               </w:rPr>
-              <w:instrText xml:space="preserve"> PAGEREF _Toc449643507 \h </w:instrText>
+              <w:instrText xml:space="preserve"> PAGEREF _Toc449644757 \h </w:instrText>
             </w:r>
             <w:r>
               <w:rPr>
@@ -1443,7 +1415,7 @@
                 <w:noProof/>
                 <w:webHidden/>
               </w:rPr>
-              <w:t>4</w:t>
+              <w:t>3</w:t>
             </w:r>
             <w:r>
               <w:rPr>
@@ -1468,13 +1440,13 @@
               <w:lang w:val="en-US"/>
             </w:rPr>
           </w:pPr>
-          <w:hyperlink w:anchor="_Toc449643508" w:history="1">
+          <w:hyperlink w:anchor="_Toc449644758" w:history="1">
             <w:r>
               <w:rPr>
                 <w:rStyle w:val="Hyperlink"/>
                 <w:noProof/>
               </w:rPr>
-              <w:t>Risques et solutions</w:t>
+              <w:t>Tableau de la stratégie et approche des tests</w:t>
             </w:r>
             <w:r>
               <w:rPr>
@@ -1495,7 +1467,151 @@
                 <w:noProof/>
                 <w:webHidden/>
               </w:rPr>
-              <w:instrText xml:space="preserve"> PAGEREF _Toc449643508 \h </w:instrText>
+              <w:instrText xml:space="preserve"> PAGEREF _Toc449644758 \h </w:instrText>
+            </w:r>
+            <w:r>
+              <w:rPr>
+                <w:noProof/>
+                <w:webHidden/>
+              </w:rPr>
+            </w:r>
+            <w:r>
+              <w:rPr>
+                <w:noProof/>
+                <w:webHidden/>
+              </w:rPr>
+              <w:fldChar w:fldCharType="separate"/>
+            </w:r>
+            <w:r>
+              <w:rPr>
+                <w:noProof/>
+                <w:webHidden/>
+              </w:rPr>
+              <w:t>3</w:t>
+            </w:r>
+            <w:r>
+              <w:rPr>
+                <w:noProof/>
+                <w:webHidden/>
+              </w:rPr>
+              <w:fldChar w:fldCharType="end"/>
+            </w:r>
+          </w:hyperlink>
+        </w:p>
+        <w:p>
+          <w:pPr>
+            <w:pStyle w:val="TOC1"/>
+            <w:tabs>
+              <w:tab w:val="right" w:leader="dot" w:pos="9062"/>
+            </w:tabs>
+            <w:rPr>
+              <w:rFonts w:eastAsiaTheme="minorEastAsia"/>
+              <w:noProof/>
+              <w:sz w:val="24"/>
+              <w:szCs w:val="24"/>
+              <w:lang w:val="en-US"/>
+            </w:rPr>
+          </w:pPr>
+          <w:hyperlink w:anchor="_Toc449644759" w:history="1">
+            <w:r>
+              <w:rPr>
+                <w:rStyle w:val="Hyperlink"/>
+                <w:noProof/>
+              </w:rPr>
+              <w:t>Tableau des Risques</w:t>
+            </w:r>
+            <w:r>
+              <w:rPr>
+                <w:noProof/>
+                <w:webHidden/>
+              </w:rPr>
+              <w:tab/>
+            </w:r>
+            <w:r>
+              <w:rPr>
+                <w:noProof/>
+                <w:webHidden/>
+              </w:rPr>
+              <w:fldChar w:fldCharType="begin"/>
+            </w:r>
+            <w:r>
+              <w:rPr>
+                <w:noProof/>
+                <w:webHidden/>
+              </w:rPr>
+              <w:instrText xml:space="preserve"> PAGEREF _Toc449644759 \h </w:instrText>
+            </w:r>
+            <w:r>
+              <w:rPr>
+                <w:noProof/>
+                <w:webHidden/>
+              </w:rPr>
+            </w:r>
+            <w:r>
+              <w:rPr>
+                <w:noProof/>
+                <w:webHidden/>
+              </w:rPr>
+              <w:fldChar w:fldCharType="separate"/>
+            </w:r>
+            <w:r>
+              <w:rPr>
+                <w:noProof/>
+                <w:webHidden/>
+              </w:rPr>
+              <w:t>4</w:t>
+            </w:r>
+            <w:r>
+              <w:rPr>
+                <w:noProof/>
+                <w:webHidden/>
+              </w:rPr>
+              <w:fldChar w:fldCharType="end"/>
+            </w:r>
+          </w:hyperlink>
+        </w:p>
+        <w:p>
+          <w:pPr>
+            <w:pStyle w:val="TOC1"/>
+            <w:tabs>
+              <w:tab w:val="right" w:leader="dot" w:pos="9062"/>
+            </w:tabs>
+            <w:rPr>
+              <w:rFonts w:eastAsiaTheme="minorEastAsia"/>
+              <w:noProof/>
+              <w:sz w:val="24"/>
+              <w:szCs w:val="24"/>
+              <w:lang w:val="en-US"/>
+            </w:rPr>
+          </w:pPr>
+          <w:hyperlink w:anchor="_Toc449644760" w:history="1">
+            <w:r>
+              <w:rPr>
+                <w:rStyle w:val="Hyperlink"/>
+                <w:noProof/>
+              </w:rPr>
+              <w:t>Tableau de l’estimation de l’effort</w:t>
+            </w:r>
+            <w:r>
+              <w:rPr>
+                <w:noProof/>
+                <w:webHidden/>
+              </w:rPr>
+              <w:tab/>
+            </w:r>
+            <w:r>
+              <w:rPr>
+                <w:noProof/>
+                <w:webHidden/>
+              </w:rPr>
+              <w:fldChar w:fldCharType="begin"/>
+            </w:r>
+            <w:r>
+              <w:rPr>
+                <w:noProof/>
+                <w:webHidden/>
+              </w:rPr>
+              <w:instrText xml:space="preserve"> PAGEREF _Toc449644760 \h </w:instrText>
             </w:r>
             <w:r>
               <w:rPr>
@@ -1557,7 +1673,6 @@
           <w:lang w:val="fr-FR"/>
         </w:rPr>
       </w:pPr>
-      <w:bookmarkStart w:id="0" w:name="_Toc449643488"/>
       <w:r>
         <w:rPr>
           <w:lang w:val="fr-FR"/>
@@ -1572,6 +1687,7 @@
           <w:lang w:val="fr-FR"/>
         </w:rPr>
       </w:pPr>
+      <w:bookmarkStart w:id="0" w:name="_Toc449644739"/>
       <w:r>
         <w:rPr>
           <w:lang w:val="fr-FR"/>
@@ -1627,7 +1743,19 @@
         <w:rPr>
           <w:lang w:val="fr-FR"/>
         </w:rPr>
-        <w:t>. Les tests peuvent être fait avec des outils ou des humains</w:t>
+        <w:t>. Les tests peuvent être fait</w:t>
+      </w:r>
+      <w:r>
+        <w:rPr>
+          <w:lang w:val="fr-FR"/>
+        </w:rPr>
+        <w:t>s</w:t>
+      </w:r>
+      <w:r>
+        <w:rPr>
+          <w:lang w:val="fr-FR"/>
+        </w:rPr>
+        <w:t xml:space="preserve"> avec des outils ou des humains</w:t>
       </w:r>
       <w:r>
         <w:rPr>
@@ -1645,7 +1773,19 @@
         <w:rPr>
           <w:lang w:val="fr-FR"/>
         </w:rPr>
-        <w:t>Il n’y aura cependant pas de planification en rapport avec la gestion de projet et communication en équipe du à la taille et du temps à disposition.</w:t>
+        <w:t>Il n’y aura cependant pas de planification en rapport avec la gestion de projet et communication en équipe du</w:t>
+      </w:r>
+      <w:r>
+        <w:rPr>
+          <w:lang w:val="fr-FR"/>
+        </w:rPr>
+        <w:t>e</w:t>
+      </w:r>
+      <w:r>
+        <w:rPr>
+          <w:lang w:val="fr-FR"/>
+        </w:rPr>
+        <w:t xml:space="preserve"> à la taille et du temps à disposition.</w:t>
       </w:r>
     </w:p>
     <w:p>
@@ -1655,7 +1795,7 @@
           <w:lang w:val="fr-FR"/>
         </w:rPr>
       </w:pPr>
-      <w:bookmarkStart w:id="1" w:name="_Toc449643489"/>
+      <w:bookmarkStart w:id="1" w:name="_Toc449644740"/>
       <w:r>
         <w:rPr>
           <w:lang w:val="fr-FR"/>
@@ -1703,7 +1843,19 @@
         <w:rPr>
           <w:lang w:val="fr-FR"/>
         </w:rPr>
-        <w:t>Manipulation de la base de donnée fonctionnelle.</w:t>
+        <w:t>Manipulation de la base de donnée</w:t>
+      </w:r>
+      <w:r>
+        <w:rPr>
+          <w:lang w:val="fr-FR"/>
+        </w:rPr>
+        <w:t>s</w:t>
+      </w:r>
+      <w:r>
+        <w:rPr>
+          <w:lang w:val="fr-FR"/>
+        </w:rPr>
+        <w:t xml:space="preserve"> fonctionnelle.</w:t>
       </w:r>
     </w:p>
     <w:p>
@@ -1800,7 +1952,7 @@
       <w:pPr>
         <w:pStyle w:val="Heading1"/>
       </w:pPr>
-      <w:bookmarkStart w:id="2" w:name="_Toc449643490"/>
+      <w:bookmarkStart w:id="2" w:name="_Toc449644741"/>
       <w:r>
         <w:t xml:space="preserve">Environnement et </w:t>
       </w:r>
@@ -1813,7 +1965,7 @@
       <w:pPr>
         <w:pStyle w:val="Heading2"/>
       </w:pPr>
-      <w:bookmarkStart w:id="3" w:name="_Toc449643491"/>
+      <w:bookmarkStart w:id="3" w:name="_Toc449644742"/>
       <w:r>
         <w:t>Outil</w:t>
       </w:r>
@@ -1843,7 +1995,7 @@
           <w:rStyle w:val="Heading3Char"/>
         </w:rPr>
       </w:pPr>
-      <w:bookmarkStart w:id="4" w:name="_Toc449643492"/>
+      <w:bookmarkStart w:id="4" w:name="_Toc449644743"/>
       <w:r>
         <w:t>Envir</w:t>
       </w:r>
@@ -1865,7 +2017,9 @@
           <w:szCs w:val="22"/>
         </w:rPr>
       </w:pPr>
-      <w:bookmarkStart w:id="5" w:name="_Toc449643493"/>
+      <w:r>
+        <w:t>MacOSX (Netbeans</w:t>
+      </w:r>
       <w:r>
         <w:rPr>
           <w:rStyle w:val="Heading3Char"/>
@@ -1873,14 +2027,11 @@
           <w:sz w:val="22"/>
           <w:szCs w:val="22"/>
         </w:rPr>
-        <w:t>MacOSX (Netbeans + MAMP + Safari/Firefox)</w:t>
-      </w:r>
-    </w:p>
-    <w:p>
-      <w:pPr>
-        <w:pStyle w:val="NoSpacing"/>
-        <w:ind w:firstLine="708"/>
-      </w:pPr>
+        <w:t xml:space="preserve"> </w:t>
+      </w:r>
+      <w:r>
+        <w:t>+</w:t>
+      </w:r>
       <w:r>
         <w:rPr>
           <w:rStyle w:val="Heading3Char"/>
@@ -1888,17 +2039,43 @@
           <w:sz w:val="22"/>
           <w:szCs w:val="22"/>
         </w:rPr>
-        <w:t>Linux (Netbeans + Apache/MySQL + Chrome)</w:t>
-      </w:r>
-      <w:bookmarkEnd w:id="5"/>
+        <w:t xml:space="preserve"> </w:t>
+      </w:r>
+      <w:r>
+        <w:t>MAMP + Safari/Firefox)</w:t>
+      </w:r>
     </w:p>
     <w:p>
       <w:pPr>
+        <w:ind w:firstLine="708"/>
+      </w:pPr>
+      <w:r>
+        <w:t>Linux (Netbeans</w:t>
+      </w:r>
+      <w:r>
         <w:rPr>
-          <w:lang w:val="fr-FR"/>
+          <w:rStyle w:val="Heading3Char"/>
+          <w:rFonts w:asciiTheme="minorHAnsi" w:hAnsiTheme="minorHAnsi"/>
+          <w:sz w:val="22"/>
+          <w:szCs w:val="22"/>
         </w:rPr>
-      </w:pPr>
-      <w:bookmarkStart w:id="6" w:name="_Toc449643494"/>
+        <w:t xml:space="preserve"> </w:t>
+      </w:r>
+      <w:r>
+        <w:t>+ Apache/MySQL +</w:t>
+      </w:r>
+      <w:r>
+        <w:rPr>
+          <w:rStyle w:val="Heading3Char"/>
+          <w:rFonts w:asciiTheme="minorHAnsi" w:hAnsiTheme="minorHAnsi"/>
+          <w:sz w:val="22"/>
+          <w:szCs w:val="22"/>
+        </w:rPr>
+        <w:t xml:space="preserve"> </w:t>
+      </w:r>
+      <w:r>
+        <w:t>Chrome)</w:t>
+      </w:r>
     </w:p>
     <w:p>
       <w:pPr>
@@ -1907,123 +2084,145 @@
           <w:lang w:val="fr-FR"/>
         </w:rPr>
       </w:pPr>
+      <w:bookmarkStart w:id="5" w:name="_Toc449644744"/>
       <w:r>
         <w:t>Notre p</w:t>
       </w:r>
       <w:r>
         <w:t>érimètre</w:t>
+      </w:r>
+      <w:bookmarkEnd w:id="5"/>
+    </w:p>
+    <w:p>
+      <w:r>
+        <w:t>Nous ne prendrons pas en compte les capacités de l’infrastructure serveur. Les tests seront ainsi de type fonctionnel uniquement et les performances du système.</w:t>
+      </w:r>
+    </w:p>
+    <w:p>
+      <w:pPr>
+        <w:pStyle w:val="Heading1"/>
+      </w:pPr>
+      <w:bookmarkStart w:id="6" w:name="_Toc449644745"/>
+      <w:r>
+        <w:t>Nos o</w:t>
+      </w:r>
+      <w:r>
+        <w:t>bjectifs</w:t>
       </w:r>
       <w:bookmarkEnd w:id="6"/>
     </w:p>
     <w:p>
-      <w:r>
-        <w:t>Nous ne prendrons pas en compte les capacités de l’infrastructure serveur. Les tests seront ainsi de type fonctionnel uniquement et les performances du système.</w:t>
-      </w:r>
-    </w:p>
-    <w:p>
-      <w:pPr>
-        <w:pStyle w:val="Heading1"/>
-      </w:pPr>
-      <w:bookmarkStart w:id="7" w:name="_Toc449643495"/>
-      <w:r>
-        <w:t>Nos o</w:t>
-      </w:r>
-      <w:r>
-        <w:t>bjectifs</w:t>
+      <w:pPr>
+        <w:pStyle w:val="Heading2"/>
+      </w:pPr>
+      <w:bookmarkStart w:id="7" w:name="_Toc449644746"/>
+      <w:r>
+        <w:t>CRUD</w:t>
+      </w:r>
+      <w:r>
+        <w:t xml:space="preserve"> (Manuel)</w:t>
       </w:r>
       <w:bookmarkEnd w:id="7"/>
     </w:p>
     <w:p>
       <w:pPr>
-        <w:pStyle w:val="Heading2"/>
-      </w:pPr>
-      <w:bookmarkStart w:id="8" w:name="_Toc449643496"/>
-      <w:r>
-        <w:t>CRUD</w:t>
-      </w:r>
-      <w:r>
-        <w:t xml:space="preserve"> (Manuel)</w:t>
+        <w:pStyle w:val="Heading3"/>
+      </w:pPr>
+      <w:bookmarkStart w:id="8" w:name="_Toc449644747"/>
+      <w:r>
+        <w:t>Tests fonctionnels :</w:t>
       </w:r>
       <w:bookmarkEnd w:id="8"/>
     </w:p>
     <w:p>
       <w:pPr>
-        <w:pStyle w:val="Heading3"/>
-      </w:pPr>
-      <w:bookmarkStart w:id="9" w:name="_Toc449643497"/>
-      <w:r>
-        <w:t>Tests fonctionnels :</w:t>
+        <w:ind w:firstLine="708"/>
+      </w:pPr>
+      <w:r>
+        <w:t xml:space="preserve">Bananatype : </w:t>
+      </w:r>
+      <w:r>
+        <w:t>Create</w:t>
+      </w:r>
+      <w:r>
+        <w:t>,</w:t>
+      </w:r>
+      <w:r>
+        <w:t xml:space="preserve"> Read</w:t>
+      </w:r>
+      <w:r>
+        <w:t>,</w:t>
+      </w:r>
+      <w:r>
+        <w:t xml:space="preserve"> Update</w:t>
+      </w:r>
+      <w:r>
+        <w:t>,</w:t>
+      </w:r>
+      <w:r>
+        <w:t xml:space="preserve"> Delete</w:t>
+      </w:r>
+    </w:p>
+    <w:p>
+      <w:pPr>
+        <w:ind w:left="708"/>
+      </w:pPr>
+      <w:r>
+        <w:t xml:space="preserve">Connexion et </w:t>
+      </w:r>
+      <w:r>
+        <w:t>déconnexion</w:t>
+      </w:r>
+      <w:r>
+        <w:t xml:space="preserve"> de l’utilisateur</w:t>
+      </w:r>
+    </w:p>
+    <w:p>
+      <w:pPr>
+        <w:ind w:left="708"/>
+      </w:pPr>
+      <w:r>
+        <w:t>Authentification obligatoire pour CRUD</w:t>
+      </w:r>
+    </w:p>
+    <w:p>
+      <w:pPr>
+        <w:pStyle w:val="Heading2"/>
+      </w:pPr>
+      <w:bookmarkStart w:id="9" w:name="_Toc449644748"/>
+      <w:r>
+        <w:t>CRUD (Auto)</w:t>
       </w:r>
       <w:bookmarkEnd w:id="9"/>
     </w:p>
     <w:p>
       <w:pPr>
-        <w:ind w:firstLine="708"/>
-      </w:pPr>
-      <w:r>
-        <w:t xml:space="preserve">Bananatype : </w:t>
-      </w:r>
-      <w:r>
-        <w:t>Create</w:t>
-      </w:r>
-      <w:r>
-        <w:t>,</w:t>
-      </w:r>
-      <w:r>
-        <w:t xml:space="preserve"> Read</w:t>
-      </w:r>
-      <w:r>
-        <w:t>,</w:t>
-      </w:r>
-      <w:r>
-        <w:t xml:space="preserve"> Update</w:t>
-      </w:r>
-      <w:r>
-        <w:t>,</w:t>
-      </w:r>
-      <w:r>
-        <w:t xml:space="preserve"> Delete</w:t>
-      </w:r>
-    </w:p>
-    <w:p>
-      <w:pPr>
-        <w:ind w:left="708"/>
-      </w:pPr>
-      <w:r>
-        <w:t xml:space="preserve">Connexion et </w:t>
-      </w:r>
-      <w:r>
-        <w:t>déconnexion</w:t>
-      </w:r>
-      <w:r>
-        <w:t xml:space="preserve"> de l’utilisateur</w:t>
-      </w:r>
-    </w:p>
-    <w:p>
-      <w:pPr>
-        <w:ind w:left="708"/>
-      </w:pPr>
-      <w:r>
-        <w:t>Authentification obligatoire pour CRUD</w:t>
-      </w:r>
-    </w:p>
-    <w:p>
-      <w:pPr>
-        <w:pStyle w:val="Heading2"/>
-      </w:pPr>
-      <w:bookmarkStart w:id="10" w:name="_Toc449643498"/>
-      <w:r>
-        <w:t>CRUD (Auto)</w:t>
+        <w:pStyle w:val="Heading3"/>
+      </w:pPr>
+      <w:bookmarkStart w:id="10" w:name="_Toc449644749"/>
+      <w:r>
+        <w:t>Tests fonctionnels :</w:t>
       </w:r>
       <w:bookmarkEnd w:id="10"/>
     </w:p>
     <w:p>
       <w:pPr>
-        <w:pStyle w:val="Heading3"/>
-      </w:pPr>
-      <w:bookmarkStart w:id="11" w:name="_Toc449643499"/>
-      <w:r>
-        <w:t>Tests fonctionnels :</w:t>
+        <w:ind w:firstLine="708"/>
+      </w:pPr>
+      <w:r>
+        <w:t xml:space="preserve">Utilisation de Selenium pour </w:t>
+      </w:r>
+      <w:r>
+        <w:t>Bananatype : Create, Read, Update, Delete</w:t>
+      </w:r>
+    </w:p>
+    <w:p>
+      <w:pPr>
+        <w:pStyle w:val="Heading2"/>
+      </w:pPr>
+      <w:bookmarkStart w:id="11" w:name="_Toc449644750"/>
+      <w:r>
+        <w:t>Tests de performance :</w:t>
       </w:r>
       <w:bookmarkEnd w:id="11"/>
     </w:p>
@@ -2032,100 +2231,77 @@
         <w:ind w:firstLine="708"/>
       </w:pPr>
       <w:r>
-        <w:t xml:space="preserve">Utilisation de Selenium pour </w:t>
-      </w:r>
-      <w:r>
-        <w:t>Bananatype : Create, Read, Update, Delete</w:t>
+        <w:t>Utilisation de jMeter : Charger le service d’</w:t>
+      </w:r>
+      <w:r>
+        <w:t xml:space="preserve">utilisateurs </w:t>
+      </w:r>
+      <w:r>
+        <w:t>concurrent</w:t>
       </w:r>
     </w:p>
     <w:p>
       <w:pPr>
-        <w:pStyle w:val="Heading2"/>
-      </w:pPr>
-      <w:bookmarkStart w:id="12" w:name="_Toc449643500"/>
-      <w:r>
-        <w:t>Tests de performance :</w:t>
+        <w:pStyle w:val="Heading1"/>
+      </w:pPr>
+      <w:bookmarkStart w:id="12" w:name="_Toc449644751"/>
+      <w:r>
+        <w:lastRenderedPageBreak/>
+        <w:t>T</w:t>
+      </w:r>
+      <w:r>
+        <w:t>echniques</w:t>
+      </w:r>
+      <w:r>
+        <w:t xml:space="preserve"> et </w:t>
+      </w:r>
+      <w:r>
+        <w:t>Méthodologie</w:t>
       </w:r>
       <w:bookmarkEnd w:id="12"/>
     </w:p>
     <w:p>
-      <w:pPr>
-        <w:ind w:firstLine="708"/>
-      </w:pPr>
-      <w:r>
-        <w:t>Utilisation de jMeter : Charger le service d’</w:t>
-      </w:r>
-      <w:r>
-        <w:t xml:space="preserve">utilisateurs </w:t>
-      </w:r>
-      <w:r>
-        <w:t>concurrent</w:t>
+      <w:r>
+        <w:t xml:space="preserve">Nous </w:t>
+      </w:r>
+      <w:r>
+        <w:t>effectuerons</w:t>
+      </w:r>
+      <w:r>
+        <w:t xml:space="preserve"> nos tests en black box. L’</w:t>
+      </w:r>
+      <w:r>
+        <w:t>intérêt</w:t>
+      </w:r>
+      <w:r>
+        <w:t xml:space="preserve"> ici de </w:t>
+      </w:r>
+      <w:r>
+        <w:t>connaitre l’implémentation arrière de l’application est moindre.</w:t>
       </w:r>
     </w:p>
     <w:p>
       <w:pPr>
         <w:pStyle w:val="Heading1"/>
       </w:pPr>
-      <w:bookmarkStart w:id="13" w:name="_Toc449643501"/>
-      <w:r>
-        <w:lastRenderedPageBreak/>
-        <w:t>T</w:t>
-      </w:r>
-      <w:r>
-        <w:t>echniques</w:t>
-      </w:r>
-      <w:r>
-        <w:t xml:space="preserve"> et </w:t>
-      </w:r>
-      <w:r>
-        <w:t>Méthodologie</w:t>
-      </w:r>
-      <w:bookmarkStart w:id="14" w:name="_GoBack"/>
+      <w:bookmarkStart w:id="13" w:name="_Toc449644752"/>
+      <w:r>
+        <w:t>Concernant le rendu</w:t>
+      </w:r>
       <w:bookmarkEnd w:id="13"/>
-      <w:bookmarkEnd w:id="14"/>
     </w:p>
     <w:p>
-      <w:r>
-        <w:t xml:space="preserve">Nous </w:t>
-      </w:r>
-      <w:r>
-        <w:t>effectuerons</w:t>
-      </w:r>
-      <w:r>
-        <w:t xml:space="preserve"> nos tests en black box. L’</w:t>
-      </w:r>
-      <w:r>
-        <w:t>intérêt</w:t>
-      </w:r>
-      <w:r>
-        <w:t xml:space="preserve"> ici de </w:t>
-      </w:r>
-      <w:r>
-        <w:t>connaitre l’implémentation arrière de l’application est moindre.</w:t>
-      </w:r>
-    </w:p>
-    <w:p>
-      <w:pPr>
-        <w:pStyle w:val="Heading1"/>
-      </w:pPr>
-      <w:bookmarkStart w:id="15" w:name="_Toc449643502"/>
-      <w:r>
-        <w:t>Concernant le rendu</w:t>
-      </w:r>
-      <w:bookmarkEnd w:id="15"/>
-    </w:p>
-    <w:p>
       <w:pPr>
         <w:pStyle w:val="Heading2"/>
       </w:pPr>
-      <w:bookmarkStart w:id="16" w:name="_Toc449643503"/>
+      <w:bookmarkStart w:id="14" w:name="_Toc449644753"/>
       <w:r>
         <w:rPr>
           <w:rStyle w:val="Heading3Char"/>
         </w:rPr>
         <w:t>Stratégie de test :</w:t>
       </w:r>
-      <w:bookmarkEnd w:id="16"/>
+      <w:bookmarkEnd w:id="14"/>
     </w:p>
     <w:p>
       <w:pPr>
@@ -2145,7 +2321,7 @@
       <w:pPr>
         <w:pStyle w:val="Heading2"/>
       </w:pPr>
-      <w:bookmarkStart w:id="17" w:name="_Toc449643504"/>
+      <w:bookmarkStart w:id="15" w:name="_Toc449644754"/>
       <w:r>
         <w:rPr>
           <w:rStyle w:val="Heading3Char"/>
@@ -2164,7 +2340,7 @@
         </w:rPr>
         <w:t> :</w:t>
       </w:r>
-      <w:bookmarkEnd w:id="17"/>
+      <w:bookmarkEnd w:id="15"/>
     </w:p>
     <w:p>
       <w:pPr>
@@ -2184,105 +2360,105 @@
       <w:pPr>
         <w:pStyle w:val="Heading2"/>
       </w:pPr>
-      <w:bookmarkStart w:id="18" w:name="_Toc449643505"/>
+      <w:bookmarkStart w:id="16" w:name="_Toc449644755"/>
       <w:r>
         <w:rPr>
           <w:rStyle w:val="Heading3Char"/>
         </w:rPr>
         <w:t>Rapport de test :</w:t>
       </w:r>
+      <w:bookmarkEnd w:id="16"/>
+    </w:p>
+    <w:p>
+      <w:pPr>
+        <w:ind w:firstLine="708"/>
+      </w:pPr>
+      <w:r>
+        <w:t xml:space="preserve">Rapport sur les </w:t>
+      </w:r>
+      <w:r>
+        <w:t>résultats</w:t>
+      </w:r>
+      <w:r>
+        <w:t xml:space="preserve"> des tests</w:t>
+      </w:r>
+    </w:p>
+    <w:p>
+      <w:pPr>
+        <w:pStyle w:val="Heading1"/>
+      </w:pPr>
+      <w:bookmarkStart w:id="17" w:name="_Toc449644756"/>
+      <w:r>
+        <w:t>Notre planification des tests</w:t>
+      </w:r>
+      <w:bookmarkStart w:id="18" w:name="_GoBack"/>
+      <w:bookmarkEnd w:id="17"/>
       <w:bookmarkEnd w:id="18"/>
     </w:p>
     <w:p>
-      <w:pPr>
-        <w:ind w:firstLine="708"/>
-      </w:pPr>
-      <w:r>
-        <w:t xml:space="preserve">Rapport sur les </w:t>
-      </w:r>
-      <w:r>
-        <w:t>résultats</w:t>
-      </w:r>
-      <w:r>
-        <w:t xml:space="preserve"> des tests</w:t>
-      </w:r>
-      <w:bookmarkStart w:id="19" w:name="_Toc449643506"/>
+      <w:r>
+        <w:t>11</w:t>
+      </w:r>
+      <w:r>
+        <w:t>.04.15 : Stratégie de test</w:t>
+      </w:r>
     </w:p>
     <w:p>
+      <w:r>
+        <w:t>13</w:t>
+      </w:r>
+      <w:r>
+        <w:t>.04.15 : Spécification de test</w:t>
+      </w:r>
+    </w:p>
+    <w:p>
+      <w:r>
+        <w:t>15</w:t>
+      </w:r>
+      <w:r>
+        <w:t>.04.15 : Implémentation des tests</w:t>
+      </w:r>
+    </w:p>
+    <w:p>
+      <w:r>
+        <w:t>18</w:t>
+      </w:r>
+      <w:r>
+        <w:t>.04.15 : Exécution de test</w:t>
+      </w:r>
+    </w:p>
+    <w:p>
+      <w:r>
+        <w:t>20</w:t>
+      </w:r>
+      <w:r>
+        <w:t>.04.15 : Récolte des résultats</w:t>
+      </w:r>
+    </w:p>
+    <w:p>
+      <w:r>
+        <w:t>21</w:t>
+      </w:r>
+      <w:r>
+        <w:t xml:space="preserve">.04.15 : </w:t>
+      </w:r>
+      <w:r>
+        <w:t>Rapport de test et a</w:t>
+      </w:r>
+      <w:r>
+        <w:t>nalyse</w:t>
+      </w:r>
+    </w:p>
+    <w:p>
       <w:pPr>
         <w:pStyle w:val="Heading1"/>
       </w:pPr>
-      <w:r>
-        <w:t>Notre planification des tests</w:t>
+      <w:bookmarkStart w:id="19" w:name="_Toc449644757"/>
+      <w:r>
+        <w:t>Répartition des tâches</w:t>
       </w:r>
       <w:bookmarkEnd w:id="19"/>
     </w:p>
-    <w:p/>
-    <w:p>
-      <w:r>
-        <w:t>11</w:t>
-      </w:r>
-      <w:r>
-        <w:t>.04.15 : Stratégie de test</w:t>
-      </w:r>
-    </w:p>
-    <w:p>
-      <w:r>
-        <w:t>13</w:t>
-      </w:r>
-      <w:r>
-        <w:t>.04.15 : Spécification de test</w:t>
-      </w:r>
-    </w:p>
-    <w:p>
-      <w:r>
-        <w:t>15</w:t>
-      </w:r>
-      <w:r>
-        <w:t>.04.15 : Implémentation des tests</w:t>
-      </w:r>
-    </w:p>
-    <w:p>
-      <w:r>
-        <w:t>18</w:t>
-      </w:r>
-      <w:r>
-        <w:t>.04.15 : Exécution de test</w:t>
-      </w:r>
-    </w:p>
-    <w:p>
-      <w:r>
-        <w:t>20</w:t>
-      </w:r>
-      <w:r>
-        <w:t>.04.15 : Récolte des résultats</w:t>
-      </w:r>
-    </w:p>
-    <w:p>
-      <w:r>
-        <w:t>21</w:t>
-      </w:r>
-      <w:r>
-        <w:t xml:space="preserve">.04.15 : </w:t>
-      </w:r>
-      <w:r>
-        <w:t>Rapport de test et a</w:t>
-      </w:r>
-      <w:r>
-        <w:t>nalyse</w:t>
-      </w:r>
-    </w:p>
-    <w:p>
-      <w:pPr>
-        <w:pStyle w:val="Heading1"/>
-      </w:pPr>
-      <w:bookmarkStart w:id="20" w:name="_Toc449643507"/>
-      <w:r>
-        <w:t>Répartition des tâches</w:t>
-      </w:r>
-      <w:bookmarkEnd w:id="20"/>
-    </w:p>
-    <w:p/>
     <w:tbl>
       <w:tblPr>
         <w:tblStyle w:val="GridTable1Light-Accent1"/>
@@ -2581,27 +2757,376 @@
       <w:pPr>
         <w:pStyle w:val="Heading1"/>
       </w:pPr>
-      <w:bookmarkStart w:id="21" w:name="_Toc449643508"/>
+      <w:bookmarkStart w:id="20" w:name="_Toc449644758"/>
+      <w:r>
+        <w:t xml:space="preserve">Tableau </w:t>
+      </w:r>
+      <w:r>
+        <w:t>de la strat</w:t>
+      </w:r>
+      <w:r>
+        <w:t>é</w:t>
+      </w:r>
+      <w:r>
+        <w:t>gie et approche des tests</w:t>
+      </w:r>
+      <w:bookmarkEnd w:id="20"/>
     </w:p>
+    <w:tbl>
+      <w:tblPr>
+        <w:tblStyle w:val="GridTable1Light-Accent1"/>
+        <w:tblW w:w="0" w:type="auto"/>
+        <w:tblLook w:val="04A0" w:firstRow="1" w:lastRow="0" w:firstColumn="1" w:lastColumn="0" w:noHBand="0" w:noVBand="1"/>
+      </w:tblPr>
+      <w:tblGrid>
+        <w:gridCol w:w="1857"/>
+        <w:gridCol w:w="1857"/>
+        <w:gridCol w:w="1858"/>
+        <w:gridCol w:w="1858"/>
+        <w:gridCol w:w="1858"/>
+      </w:tblGrid>
+      <w:tr>
+        <w:trPr>
+          <w:cnfStyle w:val="100000000000" w:firstRow="1" w:lastRow="0" w:firstColumn="0" w:lastColumn="0" w:oddVBand="0" w:evenVBand="0" w:oddHBand="0" w:evenHBand="0" w:firstRowFirstColumn="0" w:firstRowLastColumn="0" w:lastRowFirstColumn="0" w:lastRowLastColumn="0"/>
+        </w:trPr>
+        <w:tc>
+          <w:tcPr>
+            <w:cnfStyle w:val="001000000000" w:firstRow="0" w:lastRow="0" w:firstColumn="1" w:lastColumn="0" w:oddVBand="0" w:evenVBand="0" w:oddHBand="0" w:evenHBand="0" w:firstRowFirstColumn="0" w:firstRowLastColumn="0" w:lastRowFirstColumn="0" w:lastRowLastColumn="0"/>
+            <w:tcW w:w="1857" w:type="dxa"/>
+          </w:tcPr>
+          <w:p>
+            <w:r>
+              <w:t>Caractéristique</w:t>
+            </w:r>
+          </w:p>
+        </w:tc>
+        <w:tc>
+          <w:tcPr>
+            <w:tcW w:w="1857" w:type="dxa"/>
+          </w:tcPr>
+          <w:p>
+            <w:pPr>
+              <w:cnfStyle w:val="100000000000" w:firstRow="1" w:lastRow="0" w:firstColumn="0" w:lastColumn="0" w:oddVBand="0" w:evenVBand="0" w:oddHBand="0" w:evenHBand="0" w:firstRowFirstColumn="0" w:firstRowLastColumn="0" w:lastRowFirstColumn="0" w:lastRowLastColumn="0"/>
+            </w:pPr>
+            <w:r>
+              <w:t>Risk class</w:t>
+            </w:r>
+          </w:p>
+        </w:tc>
+        <w:tc>
+          <w:tcPr>
+            <w:tcW w:w="1858" w:type="dxa"/>
+          </w:tcPr>
+          <w:p>
+            <w:pPr>
+              <w:cnfStyle w:val="100000000000" w:firstRow="1" w:lastRow="0" w:firstColumn="0" w:lastColumn="0" w:oddVBand="0" w:evenVBand="0" w:oddHBand="0" w:evenHBand="0" w:firstRowFirstColumn="0" w:firstRowLastColumn="0" w:lastRowFirstColumn="0" w:lastRowLastColumn="0"/>
+            </w:pPr>
+            <w:r>
+              <w:t>Reviews</w:t>
+            </w:r>
+          </w:p>
+        </w:tc>
+        <w:tc>
+          <w:tcPr>
+            <w:tcW w:w="1858" w:type="dxa"/>
+          </w:tcPr>
+          <w:p>
+            <w:pPr>
+              <w:cnfStyle w:val="100000000000" w:firstRow="1" w:lastRow="0" w:firstColumn="0" w:lastColumn="0" w:oddVBand="0" w:evenVBand="0" w:oddHBand="0" w:evenHBand="0" w:firstRowFirstColumn="0" w:firstRowLastColumn="0" w:lastRowFirstColumn="0" w:lastRowLastColumn="0"/>
+            </w:pPr>
+            <w:r>
+              <w:t>Dev. Tests</w:t>
+            </w:r>
+          </w:p>
+        </w:tc>
+        <w:tc>
+          <w:tcPr>
+            <w:tcW w:w="1858" w:type="dxa"/>
+          </w:tcPr>
+          <w:p>
+            <w:pPr>
+              <w:cnfStyle w:val="100000000000" w:firstRow="1" w:lastRow="0" w:firstColumn="0" w:lastColumn="0" w:oddVBand="0" w:evenVBand="0" w:oddHBand="0" w:evenHBand="0" w:firstRowFirstColumn="0" w:firstRowLastColumn="0" w:lastRowFirstColumn="0" w:lastRowLastColumn="0"/>
+            </w:pPr>
+            <w:r>
+              <w:t>System Tests</w:t>
+            </w:r>
+          </w:p>
+        </w:tc>
+      </w:tr>
+      <w:tr>
+        <w:tc>
+          <w:tcPr>
+            <w:cnfStyle w:val="001000000000" w:firstRow="0" w:lastRow="0" w:firstColumn="1" w:lastColumn="0" w:oddVBand="0" w:evenVBand="0" w:oddHBand="0" w:evenHBand="0" w:firstRowFirstColumn="0" w:firstRowLastColumn="0" w:lastRowFirstColumn="0" w:lastRowLastColumn="0"/>
+            <w:tcW w:w="1857" w:type="dxa"/>
+          </w:tcPr>
+          <w:p>
+            <w:r>
+              <w:t>Fonctionnalités</w:t>
+            </w:r>
+          </w:p>
+        </w:tc>
+        <w:tc>
+          <w:tcPr>
+            <w:tcW w:w="1857" w:type="dxa"/>
+          </w:tcPr>
+          <w:p>
+            <w:pPr>
+              <w:jc w:val="center"/>
+              <w:cnfStyle w:val="000000000000" w:firstRow="0" w:lastRow="0" w:firstColumn="0" w:lastColumn="0" w:oddVBand="0" w:evenVBand="0" w:oddHBand="0" w:evenHBand="0" w:firstRowFirstColumn="0" w:firstRowLastColumn="0" w:lastRowFirstColumn="0" w:lastRowLastColumn="0"/>
+            </w:pPr>
+            <w:r>
+              <w:t>A</w:t>
+            </w:r>
+          </w:p>
+        </w:tc>
+        <w:tc>
+          <w:tcPr>
+            <w:tcW w:w="1858" w:type="dxa"/>
+          </w:tcPr>
+          <w:p>
+            <w:pPr>
+              <w:jc w:val="center"/>
+              <w:cnfStyle w:val="000000000000" w:firstRow="0" w:lastRow="0" w:firstColumn="0" w:lastColumn="0" w:oddVBand="0" w:evenVBand="0" w:oddHBand="0" w:evenHBand="0" w:firstRowFirstColumn="0" w:firstRowLastColumn="0" w:lastRowFirstColumn="0" w:lastRowLastColumn="0"/>
+            </w:pPr>
+            <w:r>
+              <w:t>x</w:t>
+            </w:r>
+          </w:p>
+        </w:tc>
+        <w:tc>
+          <w:tcPr>
+            <w:tcW w:w="1858" w:type="dxa"/>
+          </w:tcPr>
+          <w:p>
+            <w:pPr>
+              <w:jc w:val="center"/>
+              <w:cnfStyle w:val="000000000000" w:firstRow="0" w:lastRow="0" w:firstColumn="0" w:lastColumn="0" w:oddVBand="0" w:evenVBand="0" w:oddHBand="0" w:evenHBand="0" w:firstRowFirstColumn="0" w:firstRowLastColumn="0" w:lastRowFirstColumn="0" w:lastRowLastColumn="0"/>
+            </w:pPr>
+            <w:r>
+              <w:t>xx</w:t>
+            </w:r>
+          </w:p>
+        </w:tc>
+        <w:tc>
+          <w:tcPr>
+            <w:tcW w:w="1858" w:type="dxa"/>
+          </w:tcPr>
+          <w:p>
+            <w:pPr>
+              <w:jc w:val="center"/>
+              <w:cnfStyle w:val="000000000000" w:firstRow="0" w:lastRow="0" w:firstColumn="0" w:lastColumn="0" w:oddVBand="0" w:evenVBand="0" w:oddHBand="0" w:evenHBand="0" w:firstRowFirstColumn="0" w:firstRowLastColumn="0" w:lastRowFirstColumn="0" w:lastRowLastColumn="0"/>
+            </w:pPr>
+            <w:r>
+              <w:t>xxx</w:t>
+            </w:r>
+          </w:p>
+        </w:tc>
+      </w:tr>
+      <w:tr>
+        <w:tc>
+          <w:tcPr>
+            <w:cnfStyle w:val="001000000000" w:firstRow="0" w:lastRow="0" w:firstColumn="1" w:lastColumn="0" w:oddVBand="0" w:evenVBand="0" w:oddHBand="0" w:evenHBand="0" w:firstRowFirstColumn="0" w:firstRowLastColumn="0" w:lastRowFirstColumn="0" w:lastRowLastColumn="0"/>
+            <w:tcW w:w="1857" w:type="dxa"/>
+          </w:tcPr>
+          <w:p>
+            <w:r>
+              <w:t>Ergonomie</w:t>
+            </w:r>
+          </w:p>
+        </w:tc>
+        <w:tc>
+          <w:tcPr>
+            <w:tcW w:w="1857" w:type="dxa"/>
+          </w:tcPr>
+          <w:p>
+            <w:pPr>
+              <w:jc w:val="center"/>
+              <w:cnfStyle w:val="000000000000" w:firstRow="0" w:lastRow="0" w:firstColumn="0" w:lastColumn="0" w:oddVBand="0" w:evenVBand="0" w:oddHBand="0" w:evenHBand="0" w:firstRowFirstColumn="0" w:firstRowLastColumn="0" w:lastRowFirstColumn="0" w:lastRowLastColumn="0"/>
+            </w:pPr>
+            <w:r>
+              <w:t>C</w:t>
+            </w:r>
+          </w:p>
+        </w:tc>
+        <w:tc>
+          <w:tcPr>
+            <w:tcW w:w="1858" w:type="dxa"/>
+          </w:tcPr>
+          <w:p>
+            <w:pPr>
+              <w:jc w:val="center"/>
+              <w:cnfStyle w:val="000000000000" w:firstRow="0" w:lastRow="0" w:firstColumn="0" w:lastColumn="0" w:oddVBand="0" w:evenVBand="0" w:oddHBand="0" w:evenHBand="0" w:firstRowFirstColumn="0" w:firstRowLastColumn="0" w:lastRowFirstColumn="0" w:lastRowLastColumn="0"/>
+            </w:pPr>
+            <w:r>
+              <w:t>x</w:t>
+            </w:r>
+          </w:p>
+        </w:tc>
+        <w:tc>
+          <w:tcPr>
+            <w:tcW w:w="1858" w:type="dxa"/>
+          </w:tcPr>
+          <w:p>
+            <w:pPr>
+              <w:jc w:val="center"/>
+              <w:cnfStyle w:val="000000000000" w:firstRow="0" w:lastRow="0" w:firstColumn="0" w:lastColumn="0" w:oddVBand="0" w:evenVBand="0" w:oddHBand="0" w:evenHBand="0" w:firstRowFirstColumn="0" w:firstRowLastColumn="0" w:lastRowFirstColumn="0" w:lastRowLastColumn="0"/>
+            </w:pPr>
+            <w:r>
+              <w:t>x</w:t>
+            </w:r>
+          </w:p>
+        </w:tc>
+        <w:tc>
+          <w:tcPr>
+            <w:tcW w:w="1858" w:type="dxa"/>
+          </w:tcPr>
+          <w:p>
+            <w:pPr>
+              <w:jc w:val="center"/>
+              <w:cnfStyle w:val="000000000000" w:firstRow="0" w:lastRow="0" w:firstColumn="0" w:lastColumn="0" w:oddVBand="0" w:evenVBand="0" w:oddHBand="0" w:evenHBand="0" w:firstRowFirstColumn="0" w:firstRowLastColumn="0" w:lastRowFirstColumn="0" w:lastRowLastColumn="0"/>
+            </w:pPr>
+          </w:p>
+        </w:tc>
+      </w:tr>
+      <w:tr>
+        <w:tc>
+          <w:tcPr>
+            <w:cnfStyle w:val="001000000000" w:firstRow="0" w:lastRow="0" w:firstColumn="1" w:lastColumn="0" w:oddVBand="0" w:evenVBand="0" w:oddHBand="0" w:evenHBand="0" w:firstRowFirstColumn="0" w:firstRowLastColumn="0" w:lastRowFirstColumn="0" w:lastRowLastColumn="0"/>
+            <w:tcW w:w="1857" w:type="dxa"/>
+          </w:tcPr>
+          <w:p>
+            <w:r>
+              <w:t>Performance</w:t>
+            </w:r>
+          </w:p>
+        </w:tc>
+        <w:tc>
+          <w:tcPr>
+            <w:tcW w:w="1857" w:type="dxa"/>
+          </w:tcPr>
+          <w:p>
+            <w:pPr>
+              <w:jc w:val="center"/>
+              <w:cnfStyle w:val="000000000000" w:firstRow="0" w:lastRow="0" w:firstColumn="0" w:lastColumn="0" w:oddVBand="0" w:evenVBand="0" w:oddHBand="0" w:evenHBand="0" w:firstRowFirstColumn="0" w:firstRowLastColumn="0" w:lastRowFirstColumn="0" w:lastRowLastColumn="0"/>
+            </w:pPr>
+            <w:r>
+              <w:t>B</w:t>
+            </w:r>
+          </w:p>
+        </w:tc>
+        <w:tc>
+          <w:tcPr>
+            <w:tcW w:w="1858" w:type="dxa"/>
+          </w:tcPr>
+          <w:p>
+            <w:pPr>
+              <w:jc w:val="center"/>
+              <w:cnfStyle w:val="000000000000" w:firstRow="0" w:lastRow="0" w:firstColumn="0" w:lastColumn="0" w:oddVBand="0" w:evenVBand="0" w:oddHBand="0" w:evenHBand="0" w:firstRowFirstColumn="0" w:firstRowLastColumn="0" w:lastRowFirstColumn="0" w:lastRowLastColumn="0"/>
+            </w:pPr>
+            <w:r>
+              <w:t>x</w:t>
+            </w:r>
+          </w:p>
+        </w:tc>
+        <w:tc>
+          <w:tcPr>
+            <w:tcW w:w="1858" w:type="dxa"/>
+          </w:tcPr>
+          <w:p>
+            <w:pPr>
+              <w:jc w:val="center"/>
+              <w:cnfStyle w:val="000000000000" w:firstRow="0" w:lastRow="0" w:firstColumn="0" w:lastColumn="0" w:oddVBand="0" w:evenVBand="0" w:oddHBand="0" w:evenHBand="0" w:firstRowFirstColumn="0" w:firstRowLastColumn="0" w:lastRowFirstColumn="0" w:lastRowLastColumn="0"/>
+            </w:pPr>
+            <w:r>
+              <w:t>x</w:t>
+            </w:r>
+          </w:p>
+        </w:tc>
+        <w:tc>
+          <w:tcPr>
+            <w:tcW w:w="1858" w:type="dxa"/>
+          </w:tcPr>
+          <w:p>
+            <w:pPr>
+              <w:jc w:val="center"/>
+              <w:cnfStyle w:val="000000000000" w:firstRow="0" w:lastRow="0" w:firstColumn="0" w:lastColumn="0" w:oddVBand="0" w:evenVBand="0" w:oddHBand="0" w:evenHBand="0" w:firstRowFirstColumn="0" w:firstRowLastColumn="0" w:lastRowFirstColumn="0" w:lastRowLastColumn="0"/>
+            </w:pPr>
+          </w:p>
+        </w:tc>
+      </w:tr>
+      <w:tr>
+        <w:tc>
+          <w:tcPr>
+            <w:cnfStyle w:val="001000000000" w:firstRow="0" w:lastRow="0" w:firstColumn="1" w:lastColumn="0" w:oddVBand="0" w:evenVBand="0" w:oddHBand="0" w:evenHBand="0" w:firstRowFirstColumn="0" w:firstRowLastColumn="0" w:lastRowFirstColumn="0" w:lastRowLastColumn="0"/>
+            <w:tcW w:w="1857" w:type="dxa"/>
+          </w:tcPr>
+          <w:p>
+            <w:r>
+              <w:t>Sécurité</w:t>
+            </w:r>
+          </w:p>
+        </w:tc>
+        <w:tc>
+          <w:tcPr>
+            <w:tcW w:w="1857" w:type="dxa"/>
+          </w:tcPr>
+          <w:p>
+            <w:pPr>
+              <w:jc w:val="center"/>
+              <w:cnfStyle w:val="000000000000" w:firstRow="0" w:lastRow="0" w:firstColumn="0" w:lastColumn="0" w:oddVBand="0" w:evenVBand="0" w:oddHBand="0" w:evenHBand="0" w:firstRowFirstColumn="0" w:firstRowLastColumn="0" w:lastRowFirstColumn="0" w:lastRowLastColumn="0"/>
+            </w:pPr>
+            <w:r>
+              <w:t>A</w:t>
+            </w:r>
+          </w:p>
+        </w:tc>
+        <w:tc>
+          <w:tcPr>
+            <w:tcW w:w="1858" w:type="dxa"/>
+          </w:tcPr>
+          <w:p>
+            <w:pPr>
+              <w:jc w:val="center"/>
+              <w:cnfStyle w:val="000000000000" w:firstRow="0" w:lastRow="0" w:firstColumn="0" w:lastColumn="0" w:oddVBand="0" w:evenVBand="0" w:oddHBand="0" w:evenHBand="0" w:firstRowFirstColumn="0" w:firstRowLastColumn="0" w:lastRowFirstColumn="0" w:lastRowLastColumn="0"/>
+            </w:pPr>
+            <w:r>
+              <w:t>x</w:t>
+            </w:r>
+          </w:p>
+        </w:tc>
+        <w:tc>
+          <w:tcPr>
+            <w:tcW w:w="1858" w:type="dxa"/>
+          </w:tcPr>
+          <w:p>
+            <w:pPr>
+              <w:jc w:val="center"/>
+              <w:cnfStyle w:val="000000000000" w:firstRow="0" w:lastRow="0" w:firstColumn="0" w:lastColumn="0" w:oddVBand="0" w:evenVBand="0" w:oddHBand="0" w:evenHBand="0" w:firstRowFirstColumn="0" w:firstRowLastColumn="0" w:lastRowFirstColumn="0" w:lastRowLastColumn="0"/>
+            </w:pPr>
+          </w:p>
+        </w:tc>
+        <w:tc>
+          <w:tcPr>
+            <w:tcW w:w="1858" w:type="dxa"/>
+          </w:tcPr>
+          <w:p>
+            <w:pPr>
+              <w:jc w:val="center"/>
+              <w:cnfStyle w:val="000000000000" w:firstRow="0" w:lastRow="0" w:firstColumn="0" w:lastColumn="0" w:oddVBand="0" w:evenVBand="0" w:oddHBand="0" w:evenHBand="0" w:firstRowFirstColumn="0" w:firstRowLastColumn="0" w:lastRowFirstColumn="0" w:lastRowLastColumn="0"/>
+            </w:pPr>
+            <w:r>
+              <w:t>xx</w:t>
+            </w:r>
+          </w:p>
+        </w:tc>
+      </w:tr>
+    </w:tbl>
+    <w:p/>
     <w:p>
       <w:pPr>
-        <w:rPr>
-          <w:rFonts w:asciiTheme="majorHAnsi" w:eastAsiaTheme="majorEastAsia" w:hAnsiTheme="majorHAnsi" w:cstheme="majorBidi"/>
-          <w:b/>
-          <w:bCs/>
-          <w:color w:val="365F91" w:themeColor="accent1" w:themeShade="BF"/>
-          <w:sz w:val="28"/>
-          <w:szCs w:val="28"/>
-        </w:rPr>
-      </w:pPr>
-      <w:r>
-        <w:br w:type="page"/>
-      </w:r>
-    </w:p>
-    <w:p>
-      <w:pPr>
         <w:pStyle w:val="Heading1"/>
       </w:pPr>
+      <w:bookmarkStart w:id="21" w:name="_Toc449644759"/>
       <w:r>
         <w:lastRenderedPageBreak/>
         <w:t xml:space="preserve">Tableau des </w:t>
@@ -2614,26 +3139,28 @@
     <w:p/>
     <w:tbl>
       <w:tblPr>
-        <w:tblStyle w:val="TableGrid"/>
-        <w:tblW w:w="9567" w:type="dxa"/>
-        <w:tblBorders>
-          <w:insideH w:val="single" w:sz="6" w:space="0" w:color="auto"/>
-          <w:insideV w:val="single" w:sz="6" w:space="0" w:color="auto"/>
-        </w:tblBorders>
+        <w:tblStyle w:val="GridTable1Light-Accent1"/>
+        <w:tblW w:w="9288" w:type="dxa"/>
         <w:tblLook w:val="04A0" w:firstRow="1" w:lastRow="0" w:firstColumn="1" w:lastColumn="0" w:noHBand="0" w:noVBand="1"/>
       </w:tblPr>
       <w:tblGrid>
-        <w:gridCol w:w="3495"/>
-        <w:gridCol w:w="1976"/>
-        <w:gridCol w:w="4096"/>
+        <w:gridCol w:w="1796"/>
+        <w:gridCol w:w="872"/>
+        <w:gridCol w:w="1148"/>
+        <w:gridCol w:w="1445"/>
+        <w:gridCol w:w="1224"/>
+        <w:gridCol w:w="900"/>
+        <w:gridCol w:w="1903"/>
       </w:tblGrid>
       <w:tr>
         <w:trPr>
+          <w:cnfStyle w:val="100000000000" w:firstRow="1" w:lastRow="0" w:firstColumn="0" w:lastColumn="0" w:oddVBand="0" w:evenVBand="0" w:oddHBand="0" w:evenHBand="0" w:firstRowFirstColumn="0" w:firstRowLastColumn="0" w:lastRowFirstColumn="0" w:lastRowLastColumn="0"/>
           <w:trHeight w:val="265"/>
         </w:trPr>
         <w:tc>
           <w:tcPr>
-            <w:tcW w:w="3495" w:type="dxa"/>
+            <w:cnfStyle w:val="001000000000" w:firstRow="0" w:lastRow="0" w:firstColumn="1" w:lastColumn="0" w:oddVBand="0" w:evenVBand="0" w:oddHBand="0" w:evenHBand="0" w:firstRowFirstColumn="0" w:firstRowLastColumn="0" w:lastRowFirstColumn="0" w:lastRowLastColumn="0"/>
+            <w:tcW w:w="1861" w:type="dxa"/>
           </w:tcPr>
           <w:p>
             <w:r>
@@ -2643,9 +3170,38 @@
         </w:tc>
         <w:tc>
           <w:tcPr>
-            <w:tcW w:w="1976" w:type="dxa"/>
-          </w:tcPr>
-          <w:p>
+            <w:tcW w:w="696" w:type="dxa"/>
+          </w:tcPr>
+          <w:p>
+            <w:pPr>
+              <w:cnfStyle w:val="100000000000" w:firstRow="1" w:lastRow="0" w:firstColumn="0" w:lastColumn="0" w:oddVBand="0" w:evenVBand="0" w:oddHBand="0" w:evenHBand="0" w:firstRowFirstColumn="0" w:firstRowLastColumn="0" w:lastRowFirstColumn="0" w:lastRowLastColumn="0"/>
+            </w:pPr>
+            <w:r>
+              <w:t>Source</w:t>
+            </w:r>
+          </w:p>
+        </w:tc>
+        <w:tc>
+          <w:tcPr>
+            <w:tcW w:w="930" w:type="dxa"/>
+          </w:tcPr>
+          <w:p>
+            <w:pPr>
+              <w:cnfStyle w:val="100000000000" w:firstRow="1" w:lastRow="0" w:firstColumn="0" w:lastColumn="0" w:oddVBand="0" w:evenVBand="0" w:oddHBand="0" w:evenHBand="0" w:firstRowFirstColumn="0" w:firstRowLastColumn="0" w:lastRowFirstColumn="0" w:lastRowLastColumn="0"/>
+            </w:pPr>
+            <w:r>
+              <w:t>Catégorie</w:t>
+            </w:r>
+          </w:p>
+        </w:tc>
+        <w:tc>
+          <w:tcPr>
+            <w:tcW w:w="1419" w:type="dxa"/>
+          </w:tcPr>
+          <w:p>
+            <w:pPr>
+              <w:cnfStyle w:val="100000000000" w:firstRow="1" w:lastRow="0" w:firstColumn="0" w:lastColumn="0" w:oddVBand="0" w:evenVBand="0" w:oddHBand="0" w:evenHBand="0" w:firstRowFirstColumn="0" w:firstRowLastColumn="0" w:lastRowFirstColumn="0" w:lastRowLastColumn="0"/>
+            </w:pPr>
             <w:r>
               <w:t>Degrés d’importance</w:t>
             </w:r>
@@ -2653,11 +3209,40 @@
         </w:tc>
         <w:tc>
           <w:tcPr>
-            <w:tcW w:w="4096" w:type="dxa"/>
-          </w:tcPr>
-          <w:p>
-            <w:r>
-              <w:t>Solution</w:t>
+            <w:tcW w:w="1194" w:type="dxa"/>
+          </w:tcPr>
+          <w:p>
+            <w:pPr>
+              <w:cnfStyle w:val="100000000000" w:firstRow="1" w:lastRow="0" w:firstColumn="0" w:lastColumn="0" w:oddVBand="0" w:evenVBand="0" w:oddHBand="0" w:evenHBand="0" w:firstRowFirstColumn="0" w:firstRowLastColumn="0" w:lastRowFirstColumn="0" w:lastRowLastColumn="0"/>
+            </w:pPr>
+            <w:r>
+              <w:t>Probabilité</w:t>
+            </w:r>
+          </w:p>
+        </w:tc>
+        <w:tc>
+          <w:tcPr>
+            <w:tcW w:w="914" w:type="dxa"/>
+          </w:tcPr>
+          <w:p>
+            <w:pPr>
+              <w:cnfStyle w:val="100000000000" w:firstRow="1" w:lastRow="0" w:firstColumn="0" w:lastColumn="0" w:oddVBand="0" w:evenVBand="0" w:oddHBand="0" w:evenHBand="0" w:firstRowFirstColumn="0" w:firstRowLastColumn="0" w:lastRowFirstColumn="0" w:lastRowLastColumn="0"/>
+            </w:pPr>
+            <w:r>
+              <w:t>Gravité</w:t>
+            </w:r>
+          </w:p>
+        </w:tc>
+        <w:tc>
+          <w:tcPr>
+            <w:tcW w:w="2274" w:type="dxa"/>
+          </w:tcPr>
+          <w:p>
+            <w:pPr>
+              <w:cnfStyle w:val="100000000000" w:firstRow="1" w:lastRow="0" w:firstColumn="0" w:lastColumn="0" w:oddVBand="0" w:evenVBand="0" w:oddHBand="0" w:evenHBand="0" w:firstRowFirstColumn="0" w:firstRowLastColumn="0" w:lastRowFirstColumn="0" w:lastRowLastColumn="0"/>
+            </w:pPr>
+            <w:r>
+              <w:t>Mitigation</w:t>
             </w:r>
           </w:p>
         </w:tc>
@@ -2668,7 +3253,8 @@
         </w:trPr>
         <w:tc>
           <w:tcPr>
-            <w:tcW w:w="3495" w:type="dxa"/>
+            <w:cnfStyle w:val="001000000000" w:firstRow="0" w:lastRow="0" w:firstColumn="1" w:lastColumn="0" w:oddVBand="0" w:evenVBand="0" w:oddHBand="0" w:evenHBand="0" w:firstRowFirstColumn="0" w:firstRowLastColumn="0" w:lastRowFirstColumn="0" w:lastRowLastColumn="0"/>
+            <w:tcW w:w="1861" w:type="dxa"/>
           </w:tcPr>
           <w:p>
             <w:r>
@@ -2678,9 +3264,38 @@
         </w:tc>
         <w:tc>
           <w:tcPr>
-            <w:tcW w:w="1976" w:type="dxa"/>
-          </w:tcPr>
-          <w:p>
+            <w:tcW w:w="696" w:type="dxa"/>
+          </w:tcPr>
+          <w:p>
+            <w:pPr>
+              <w:cnfStyle w:val="000000000000" w:firstRow="0" w:lastRow="0" w:firstColumn="0" w:lastColumn="0" w:oddVBand="0" w:evenVBand="0" w:oddHBand="0" w:evenHBand="0" w:firstRowFirstColumn="0" w:firstRowLastColumn="0" w:lastRowFirstColumn="0" w:lastRowLastColumn="0"/>
+            </w:pPr>
+            <w:r>
+              <w:t>Interne</w:t>
+            </w:r>
+          </w:p>
+        </w:tc>
+        <w:tc>
+          <w:tcPr>
+            <w:tcW w:w="930" w:type="dxa"/>
+          </w:tcPr>
+          <w:p>
+            <w:pPr>
+              <w:cnfStyle w:val="000000000000" w:firstRow="0" w:lastRow="0" w:firstColumn="0" w:lastColumn="0" w:oddVBand="0" w:evenVBand="0" w:oddHBand="0" w:evenHBand="0" w:firstRowFirstColumn="0" w:firstRowLastColumn="0" w:lastRowFirstColumn="0" w:lastRowLastColumn="0"/>
+            </w:pPr>
+            <w:r>
+              <w:t>Calendrier</w:t>
+            </w:r>
+          </w:p>
+        </w:tc>
+        <w:tc>
+          <w:tcPr>
+            <w:tcW w:w="1419" w:type="dxa"/>
+          </w:tcPr>
+          <w:p>
+            <w:pPr>
+              <w:cnfStyle w:val="000000000000" w:firstRow="0" w:lastRow="0" w:firstColumn="0" w:lastColumn="0" w:oddVBand="0" w:evenVBand="0" w:oddHBand="0" w:evenHBand="0" w:firstRowFirstColumn="0" w:firstRowLastColumn="0" w:lastRowFirstColumn="0" w:lastRowLastColumn="0"/>
+            </w:pPr>
             <w:r>
               <w:t>Haut</w:t>
             </w:r>
@@ -2688,9 +3303,32 @@
         </w:tc>
         <w:tc>
           <w:tcPr>
-            <w:tcW w:w="4096" w:type="dxa"/>
-          </w:tcPr>
-          <w:p>
+            <w:tcW w:w="1194" w:type="dxa"/>
+          </w:tcPr>
+          <w:p>
+            <w:pPr>
+              <w:cnfStyle w:val="000000000000" w:firstRow="0" w:lastRow="0" w:firstColumn="0" w:lastColumn="0" w:oddVBand="0" w:evenVBand="0" w:oddHBand="0" w:evenHBand="0" w:firstRowFirstColumn="0" w:firstRowLastColumn="0" w:lastRowFirstColumn="0" w:lastRowLastColumn="0"/>
+            </w:pPr>
+          </w:p>
+        </w:tc>
+        <w:tc>
+          <w:tcPr>
+            <w:tcW w:w="914" w:type="dxa"/>
+          </w:tcPr>
+          <w:p>
+            <w:pPr>
+              <w:cnfStyle w:val="000000000000" w:firstRow="0" w:lastRow="0" w:firstColumn="0" w:lastColumn="0" w:oddVBand="0" w:evenVBand="0" w:oddHBand="0" w:evenHBand="0" w:firstRowFirstColumn="0" w:firstRowLastColumn="0" w:lastRowFirstColumn="0" w:lastRowLastColumn="0"/>
+            </w:pPr>
+          </w:p>
+        </w:tc>
+        <w:tc>
+          <w:tcPr>
+            <w:tcW w:w="2274" w:type="dxa"/>
+          </w:tcPr>
+          <w:p>
+            <w:pPr>
+              <w:cnfStyle w:val="000000000000" w:firstRow="0" w:lastRow="0" w:firstColumn="0" w:lastColumn="0" w:oddVBand="0" w:evenVBand="0" w:oddHBand="0" w:evenHBand="0" w:firstRowFirstColumn="0" w:firstRowLastColumn="0" w:lastRowFirstColumn="0" w:lastRowLastColumn="0"/>
+            </w:pPr>
             <w:r>
               <w:t>Réduction des tests</w:t>
             </w:r>
@@ -2703,7 +3341,8 @@
         </w:trPr>
         <w:tc>
           <w:tcPr>
-            <w:tcW w:w="3495" w:type="dxa"/>
+            <w:cnfStyle w:val="001000000000" w:firstRow="0" w:lastRow="0" w:firstColumn="1" w:lastColumn="0" w:oddVBand="0" w:evenVBand="0" w:oddHBand="0" w:evenHBand="0" w:firstRowFirstColumn="0" w:firstRowLastColumn="0" w:lastRowFirstColumn="0" w:lastRowLastColumn="0"/>
+            <w:tcW w:w="1861" w:type="dxa"/>
           </w:tcPr>
           <w:p>
             <w:r>
@@ -2713,7 +3352,13 @@
               <w:t xml:space="preserve">ompétences </w:t>
             </w:r>
             <w:r>
-              <w:t xml:space="preserve">manquante </w:t>
+              <w:t>manquante</w:t>
+            </w:r>
+            <w:r>
+              <w:t>s</w:t>
+            </w:r>
+            <w:r>
+              <w:t xml:space="preserve"> </w:t>
             </w:r>
             <w:r>
               <w:t>sur les outils de tests</w:t>
@@ -2722,9 +3367,38 @@
         </w:tc>
         <w:tc>
           <w:tcPr>
-            <w:tcW w:w="1976" w:type="dxa"/>
-          </w:tcPr>
-          <w:p>
+            <w:tcW w:w="696" w:type="dxa"/>
+          </w:tcPr>
+          <w:p>
+            <w:pPr>
+              <w:cnfStyle w:val="000000000000" w:firstRow="0" w:lastRow="0" w:firstColumn="0" w:lastColumn="0" w:oddVBand="0" w:evenVBand="0" w:oddHBand="0" w:evenHBand="0" w:firstRowFirstColumn="0" w:firstRowLastColumn="0" w:lastRowFirstColumn="0" w:lastRowLastColumn="0"/>
+            </w:pPr>
+            <w:r>
+              <w:t>Interne</w:t>
+            </w:r>
+          </w:p>
+        </w:tc>
+        <w:tc>
+          <w:tcPr>
+            <w:tcW w:w="930" w:type="dxa"/>
+          </w:tcPr>
+          <w:p>
+            <w:pPr>
+              <w:cnfStyle w:val="000000000000" w:firstRow="0" w:lastRow="0" w:firstColumn="0" w:lastColumn="0" w:oddVBand="0" w:evenVBand="0" w:oddHBand="0" w:evenHBand="0" w:firstRowFirstColumn="0" w:firstRowLastColumn="0" w:lastRowFirstColumn="0" w:lastRowLastColumn="0"/>
+            </w:pPr>
+            <w:r>
+              <w:t>Skills</w:t>
+            </w:r>
+          </w:p>
+        </w:tc>
+        <w:tc>
+          <w:tcPr>
+            <w:tcW w:w="1419" w:type="dxa"/>
+          </w:tcPr>
+          <w:p>
+            <w:pPr>
+              <w:cnfStyle w:val="000000000000" w:firstRow="0" w:lastRow="0" w:firstColumn="0" w:lastColumn="0" w:oddVBand="0" w:evenVBand="0" w:oddHBand="0" w:evenHBand="0" w:firstRowFirstColumn="0" w:firstRowLastColumn="0" w:lastRowFirstColumn="0" w:lastRowLastColumn="0"/>
+            </w:pPr>
             <w:r>
               <w:t>Haut</w:t>
             </w:r>
@@ -2732,9 +3406,32 @@
         </w:tc>
         <w:tc>
           <w:tcPr>
-            <w:tcW w:w="4096" w:type="dxa"/>
-          </w:tcPr>
-          <w:p>
+            <w:tcW w:w="1194" w:type="dxa"/>
+          </w:tcPr>
+          <w:p>
+            <w:pPr>
+              <w:cnfStyle w:val="000000000000" w:firstRow="0" w:lastRow="0" w:firstColumn="0" w:lastColumn="0" w:oddVBand="0" w:evenVBand="0" w:oddHBand="0" w:evenHBand="0" w:firstRowFirstColumn="0" w:firstRowLastColumn="0" w:lastRowFirstColumn="0" w:lastRowLastColumn="0"/>
+            </w:pPr>
+          </w:p>
+        </w:tc>
+        <w:tc>
+          <w:tcPr>
+            <w:tcW w:w="914" w:type="dxa"/>
+          </w:tcPr>
+          <w:p>
+            <w:pPr>
+              <w:cnfStyle w:val="000000000000" w:firstRow="0" w:lastRow="0" w:firstColumn="0" w:lastColumn="0" w:oddVBand="0" w:evenVBand="0" w:oddHBand="0" w:evenHBand="0" w:firstRowFirstColumn="0" w:firstRowLastColumn="0" w:lastRowFirstColumn="0" w:lastRowLastColumn="0"/>
+            </w:pPr>
+          </w:p>
+        </w:tc>
+        <w:tc>
+          <w:tcPr>
+            <w:tcW w:w="2274" w:type="dxa"/>
+          </w:tcPr>
+          <w:p>
+            <w:pPr>
+              <w:cnfStyle w:val="000000000000" w:firstRow="0" w:lastRow="0" w:firstColumn="0" w:lastColumn="0" w:oddVBand="0" w:evenVBand="0" w:oddHBand="0" w:evenHBand="0" w:firstRowFirstColumn="0" w:firstRowLastColumn="0" w:lastRowFirstColumn="0" w:lastRowLastColumn="0"/>
+            </w:pPr>
             <w:r>
               <w:t>Recherche, tutoriel, support du professeur</w:t>
             </w:r>
@@ -2747,19 +3444,55 @@
         </w:trPr>
         <w:tc>
           <w:tcPr>
-            <w:tcW w:w="3495" w:type="dxa"/>
-          </w:tcPr>
-          <w:p>
-            <w:r>
-              <w:t>Compétences manquante en QdL</w:t>
-            </w:r>
-          </w:p>
-        </w:tc>
-        <w:tc>
-          <w:tcPr>
-            <w:tcW w:w="1976" w:type="dxa"/>
-          </w:tcPr>
-          <w:p>
+            <w:cnfStyle w:val="001000000000" w:firstRow="0" w:lastRow="0" w:firstColumn="1" w:lastColumn="0" w:oddVBand="0" w:evenVBand="0" w:oddHBand="0" w:evenHBand="0" w:firstRowFirstColumn="0" w:firstRowLastColumn="0" w:lastRowFirstColumn="0" w:lastRowLastColumn="0"/>
+            <w:tcW w:w="1861" w:type="dxa"/>
+          </w:tcPr>
+          <w:p>
+            <w:r>
+              <w:t>Compétences manquante</w:t>
+            </w:r>
+            <w:r>
+              <w:t>s</w:t>
+            </w:r>
+            <w:r>
+              <w:t xml:space="preserve"> en QdL</w:t>
+            </w:r>
+          </w:p>
+        </w:tc>
+        <w:tc>
+          <w:tcPr>
+            <w:tcW w:w="696" w:type="dxa"/>
+          </w:tcPr>
+          <w:p>
+            <w:pPr>
+              <w:cnfStyle w:val="000000000000" w:firstRow="0" w:lastRow="0" w:firstColumn="0" w:lastColumn="0" w:oddVBand="0" w:evenVBand="0" w:oddHBand="0" w:evenHBand="0" w:firstRowFirstColumn="0" w:firstRowLastColumn="0" w:lastRowFirstColumn="0" w:lastRowLastColumn="0"/>
+            </w:pPr>
+            <w:r>
+              <w:t>Interne</w:t>
+            </w:r>
+          </w:p>
+        </w:tc>
+        <w:tc>
+          <w:tcPr>
+            <w:tcW w:w="930" w:type="dxa"/>
+          </w:tcPr>
+          <w:p>
+            <w:pPr>
+              <w:cnfStyle w:val="000000000000" w:firstRow="0" w:lastRow="0" w:firstColumn="0" w:lastColumn="0" w:oddVBand="0" w:evenVBand="0" w:oddHBand="0" w:evenHBand="0" w:firstRowFirstColumn="0" w:firstRowLastColumn="0" w:lastRowFirstColumn="0" w:lastRowLastColumn="0"/>
+            </w:pPr>
+            <w:r>
+              <w:t>Skills</w:t>
+            </w:r>
+          </w:p>
+        </w:tc>
+        <w:tc>
+          <w:tcPr>
+            <w:tcW w:w="1419" w:type="dxa"/>
+          </w:tcPr>
+          <w:p>
+            <w:pPr>
+              <w:cnfStyle w:val="000000000000" w:firstRow="0" w:lastRow="0" w:firstColumn="0" w:lastColumn="0" w:oddVBand="0" w:evenVBand="0" w:oddHBand="0" w:evenHBand="0" w:firstRowFirstColumn="0" w:firstRowLastColumn="0" w:lastRowFirstColumn="0" w:lastRowLastColumn="0"/>
+            </w:pPr>
             <w:r>
               <w:t>Haut</w:t>
             </w:r>
@@ -2767,9 +3500,32 @@
         </w:tc>
         <w:tc>
           <w:tcPr>
-            <w:tcW w:w="4096" w:type="dxa"/>
-          </w:tcPr>
-          <w:p>
+            <w:tcW w:w="1194" w:type="dxa"/>
+          </w:tcPr>
+          <w:p>
+            <w:pPr>
+              <w:cnfStyle w:val="000000000000" w:firstRow="0" w:lastRow="0" w:firstColumn="0" w:lastColumn="0" w:oddVBand="0" w:evenVBand="0" w:oddHBand="0" w:evenHBand="0" w:firstRowFirstColumn="0" w:firstRowLastColumn="0" w:lastRowFirstColumn="0" w:lastRowLastColumn="0"/>
+            </w:pPr>
+          </w:p>
+        </w:tc>
+        <w:tc>
+          <w:tcPr>
+            <w:tcW w:w="914" w:type="dxa"/>
+          </w:tcPr>
+          <w:p>
+            <w:pPr>
+              <w:cnfStyle w:val="000000000000" w:firstRow="0" w:lastRow="0" w:firstColumn="0" w:lastColumn="0" w:oddVBand="0" w:evenVBand="0" w:oddHBand="0" w:evenHBand="0" w:firstRowFirstColumn="0" w:firstRowLastColumn="0" w:lastRowFirstColumn="0" w:lastRowLastColumn="0"/>
+            </w:pPr>
+          </w:p>
+        </w:tc>
+        <w:tc>
+          <w:tcPr>
+            <w:tcW w:w="2274" w:type="dxa"/>
+          </w:tcPr>
+          <w:p>
+            <w:pPr>
+              <w:cnfStyle w:val="000000000000" w:firstRow="0" w:lastRow="0" w:firstColumn="0" w:lastColumn="0" w:oddVBand="0" w:evenVBand="0" w:oddHBand="0" w:evenHBand="0" w:firstRowFirstColumn="0" w:firstRowLastColumn="0" w:lastRowFirstColumn="0" w:lastRowLastColumn="0"/>
+            </w:pPr>
             <w:r>
               <w:t>Recherche, tutoriel, support du professeur</w:t>
             </w:r>
@@ -2782,7 +3538,8 @@
         </w:trPr>
         <w:tc>
           <w:tcPr>
-            <w:tcW w:w="3495" w:type="dxa"/>
+            <w:cnfStyle w:val="001000000000" w:firstRow="0" w:lastRow="0" w:firstColumn="1" w:lastColumn="0" w:oddVBand="0" w:evenVBand="0" w:oddHBand="0" w:evenHBand="0" w:firstRowFirstColumn="0" w:firstRowLastColumn="0" w:lastRowFirstColumn="0" w:lastRowLastColumn="0"/>
+            <w:tcW w:w="1861" w:type="dxa"/>
           </w:tcPr>
           <w:p>
             <w:r>
@@ -2792,9 +3549,38 @@
         </w:tc>
         <w:tc>
           <w:tcPr>
-            <w:tcW w:w="1976" w:type="dxa"/>
-          </w:tcPr>
-          <w:p>
+            <w:tcW w:w="696" w:type="dxa"/>
+          </w:tcPr>
+          <w:p>
+            <w:pPr>
+              <w:cnfStyle w:val="000000000000" w:firstRow="0" w:lastRow="0" w:firstColumn="0" w:lastColumn="0" w:oddVBand="0" w:evenVBand="0" w:oddHBand="0" w:evenHBand="0" w:firstRowFirstColumn="0" w:firstRowLastColumn="0" w:lastRowFirstColumn="0" w:lastRowLastColumn="0"/>
+            </w:pPr>
+            <w:r>
+              <w:t>Interne</w:t>
+            </w:r>
+          </w:p>
+        </w:tc>
+        <w:tc>
+          <w:tcPr>
+            <w:tcW w:w="930" w:type="dxa"/>
+          </w:tcPr>
+          <w:p>
+            <w:pPr>
+              <w:cnfStyle w:val="000000000000" w:firstRow="0" w:lastRow="0" w:firstColumn="0" w:lastColumn="0" w:oddVBand="0" w:evenVBand="0" w:oddHBand="0" w:evenHBand="0" w:firstRowFirstColumn="0" w:firstRowLastColumn="0" w:lastRowFirstColumn="0" w:lastRowLastColumn="0"/>
+            </w:pPr>
+            <w:r>
+              <w:t>Technique</w:t>
+            </w:r>
+          </w:p>
+        </w:tc>
+        <w:tc>
+          <w:tcPr>
+            <w:tcW w:w="1419" w:type="dxa"/>
+          </w:tcPr>
+          <w:p>
+            <w:pPr>
+              <w:cnfStyle w:val="000000000000" w:firstRow="0" w:lastRow="0" w:firstColumn="0" w:lastColumn="0" w:oddVBand="0" w:evenVBand="0" w:oddHBand="0" w:evenHBand="0" w:firstRowFirstColumn="0" w:firstRowLastColumn="0" w:lastRowFirstColumn="0" w:lastRowLastColumn="0"/>
+            </w:pPr>
             <w:r>
               <w:t>Faible</w:t>
             </w:r>
@@ -2802,9 +3588,32 @@
         </w:tc>
         <w:tc>
           <w:tcPr>
-            <w:tcW w:w="4096" w:type="dxa"/>
-          </w:tcPr>
-          <w:p>
+            <w:tcW w:w="1194" w:type="dxa"/>
+          </w:tcPr>
+          <w:p>
+            <w:pPr>
+              <w:cnfStyle w:val="000000000000" w:firstRow="0" w:lastRow="0" w:firstColumn="0" w:lastColumn="0" w:oddVBand="0" w:evenVBand="0" w:oddHBand="0" w:evenHBand="0" w:firstRowFirstColumn="0" w:firstRowLastColumn="0" w:lastRowFirstColumn="0" w:lastRowLastColumn="0"/>
+            </w:pPr>
+          </w:p>
+        </w:tc>
+        <w:tc>
+          <w:tcPr>
+            <w:tcW w:w="914" w:type="dxa"/>
+          </w:tcPr>
+          <w:p>
+            <w:pPr>
+              <w:cnfStyle w:val="000000000000" w:firstRow="0" w:lastRow="0" w:firstColumn="0" w:lastColumn="0" w:oddVBand="0" w:evenVBand="0" w:oddHBand="0" w:evenHBand="0" w:firstRowFirstColumn="0" w:firstRowLastColumn="0" w:lastRowFirstColumn="0" w:lastRowLastColumn="0"/>
+            </w:pPr>
+          </w:p>
+        </w:tc>
+        <w:tc>
+          <w:tcPr>
+            <w:tcW w:w="2274" w:type="dxa"/>
+          </w:tcPr>
+          <w:p>
+            <w:pPr>
+              <w:cnfStyle w:val="000000000000" w:firstRow="0" w:lastRow="0" w:firstColumn="0" w:lastColumn="0" w:oddVBand="0" w:evenVBand="0" w:oddHBand="0" w:evenHBand="0" w:firstRowFirstColumn="0" w:firstRowLastColumn="0" w:lastRowFirstColumn="0" w:lastRowLastColumn="0"/>
+            </w:pPr>
             <w:r>
               <w:t>Changer de navigateur et utiliser un navigateur unique</w:t>
             </w:r>
@@ -2817,7 +3626,8 @@
         </w:trPr>
         <w:tc>
           <w:tcPr>
-            <w:tcW w:w="3495" w:type="dxa"/>
+            <w:cnfStyle w:val="001000000000" w:firstRow="0" w:lastRow="0" w:firstColumn="1" w:lastColumn="0" w:oddVBand="0" w:evenVBand="0" w:oddHBand="0" w:evenHBand="0" w:firstRowFirstColumn="0" w:firstRowLastColumn="0" w:lastRowFirstColumn="0" w:lastRowLastColumn="0"/>
+            <w:tcW w:w="1861" w:type="dxa"/>
           </w:tcPr>
           <w:p>
             <w:r>
@@ -2827,9 +3637,38 @@
         </w:tc>
         <w:tc>
           <w:tcPr>
-            <w:tcW w:w="1976" w:type="dxa"/>
-          </w:tcPr>
-          <w:p>
+            <w:tcW w:w="696" w:type="dxa"/>
+          </w:tcPr>
+          <w:p>
+            <w:pPr>
+              <w:cnfStyle w:val="000000000000" w:firstRow="0" w:lastRow="0" w:firstColumn="0" w:lastColumn="0" w:oddVBand="0" w:evenVBand="0" w:oddHBand="0" w:evenHBand="0" w:firstRowFirstColumn="0" w:firstRowLastColumn="0" w:lastRowFirstColumn="0" w:lastRowLastColumn="0"/>
+            </w:pPr>
+            <w:r>
+              <w:t>Interne</w:t>
+            </w:r>
+          </w:p>
+        </w:tc>
+        <w:tc>
+          <w:tcPr>
+            <w:tcW w:w="930" w:type="dxa"/>
+          </w:tcPr>
+          <w:p>
+            <w:pPr>
+              <w:cnfStyle w:val="000000000000" w:firstRow="0" w:lastRow="0" w:firstColumn="0" w:lastColumn="0" w:oddVBand="0" w:evenVBand="0" w:oddHBand="0" w:evenHBand="0" w:firstRowFirstColumn="0" w:firstRowLastColumn="0" w:lastRowFirstColumn="0" w:lastRowLastColumn="0"/>
+            </w:pPr>
+            <w:r>
+              <w:t>Technique</w:t>
+            </w:r>
+          </w:p>
+        </w:tc>
+        <w:tc>
+          <w:tcPr>
+            <w:tcW w:w="1419" w:type="dxa"/>
+          </w:tcPr>
+          <w:p>
+            <w:pPr>
+              <w:cnfStyle w:val="000000000000" w:firstRow="0" w:lastRow="0" w:firstColumn="0" w:lastColumn="0" w:oddVBand="0" w:evenVBand="0" w:oddHBand="0" w:evenHBand="0" w:firstRowFirstColumn="0" w:firstRowLastColumn="0" w:lastRowFirstColumn="0" w:lastRowLastColumn="0"/>
+            </w:pPr>
             <w:r>
               <w:t>Moyen</w:t>
             </w:r>
@@ -2837,9 +3676,32 @@
         </w:tc>
         <w:tc>
           <w:tcPr>
-            <w:tcW w:w="4096" w:type="dxa"/>
-          </w:tcPr>
-          <w:p>
+            <w:tcW w:w="1194" w:type="dxa"/>
+          </w:tcPr>
+          <w:p>
+            <w:pPr>
+              <w:cnfStyle w:val="000000000000" w:firstRow="0" w:lastRow="0" w:firstColumn="0" w:lastColumn="0" w:oddVBand="0" w:evenVBand="0" w:oddHBand="0" w:evenHBand="0" w:firstRowFirstColumn="0" w:firstRowLastColumn="0" w:lastRowFirstColumn="0" w:lastRowLastColumn="0"/>
+            </w:pPr>
+          </w:p>
+        </w:tc>
+        <w:tc>
+          <w:tcPr>
+            <w:tcW w:w="914" w:type="dxa"/>
+          </w:tcPr>
+          <w:p>
+            <w:pPr>
+              <w:cnfStyle w:val="000000000000" w:firstRow="0" w:lastRow="0" w:firstColumn="0" w:lastColumn="0" w:oddVBand="0" w:evenVBand="0" w:oddHBand="0" w:evenHBand="0" w:firstRowFirstColumn="0" w:firstRowLastColumn="0" w:lastRowFirstColumn="0" w:lastRowLastColumn="0"/>
+            </w:pPr>
+          </w:p>
+        </w:tc>
+        <w:tc>
+          <w:tcPr>
+            <w:tcW w:w="2274" w:type="dxa"/>
+          </w:tcPr>
+          <w:p>
+            <w:pPr>
+              <w:cnfStyle w:val="000000000000" w:firstRow="0" w:lastRow="0" w:firstColumn="0" w:lastColumn="0" w:oddVBand="0" w:evenVBand="0" w:oddHBand="0" w:evenHBand="0" w:firstRowFirstColumn="0" w:firstRowLastColumn="0" w:lastRowFirstColumn="0" w:lastRowLastColumn="0"/>
+            </w:pPr>
             <w:r>
               <w:t>Rester sur un environnement uniquement</w:t>
             </w:r>
@@ -2847,6 +3709,155 @@
         </w:tc>
       </w:tr>
     </w:tbl>
+    <w:p>
+      <w:pPr>
+        <w:pStyle w:val="Heading1"/>
+      </w:pPr>
+      <w:bookmarkStart w:id="22" w:name="_Toc449644760"/>
+      <w:r>
+        <w:t>Tableau de l’estimation de l’effort</w:t>
+      </w:r>
+      <w:bookmarkEnd w:id="22"/>
+    </w:p>
+    <w:tbl>
+      <w:tblPr>
+        <w:tblStyle w:val="GridTable1Light-Accent1"/>
+        <w:tblW w:w="0" w:type="auto"/>
+        <w:tblLook w:val="04A0" w:firstRow="1" w:lastRow="0" w:firstColumn="1" w:lastColumn="0" w:noHBand="0" w:noVBand="1"/>
+      </w:tblPr>
+      <w:tblGrid>
+        <w:gridCol w:w="3096"/>
+        <w:gridCol w:w="3096"/>
+        <w:gridCol w:w="3096"/>
+      </w:tblGrid>
+      <w:tr>
+        <w:trPr>
+          <w:cnfStyle w:val="100000000000" w:firstRow="1" w:lastRow="0" w:firstColumn="0" w:lastColumn="0" w:oddVBand="0" w:evenVBand="0" w:oddHBand="0" w:evenHBand="0" w:firstRowFirstColumn="0" w:firstRowLastColumn="0" w:lastRowFirstColumn="0" w:lastRowLastColumn="0"/>
+        </w:trPr>
+        <w:tc>
+          <w:tcPr>
+            <w:cnfStyle w:val="001000000000" w:firstRow="0" w:lastRow="0" w:firstColumn="1" w:lastColumn="0" w:oddVBand="0" w:evenVBand="0" w:oddHBand="0" w:evenHBand="0" w:firstRowFirstColumn="0" w:firstRowLastColumn="0" w:lastRowFirstColumn="0" w:lastRowLastColumn="0"/>
+            <w:tcW w:w="3096" w:type="dxa"/>
+          </w:tcPr>
+          <w:p>
+            <w:r>
+              <w:t>Tests</w:t>
+            </w:r>
+          </w:p>
+        </w:tc>
+        <w:tc>
+          <w:tcPr>
+            <w:tcW w:w="3096" w:type="dxa"/>
+          </w:tcPr>
+          <w:p>
+            <w:pPr>
+              <w:cnfStyle w:val="100000000000" w:firstRow="1" w:lastRow="0" w:firstColumn="0" w:lastColumn="0" w:oddVBand="0" w:evenVBand="0" w:oddHBand="0" w:evenHBand="0" w:firstRowFirstColumn="0" w:firstRowLastColumn="0" w:lastRowFirstColumn="0" w:lastRowLastColumn="0"/>
+            </w:pPr>
+            <w:r>
+              <w:t>Romain</w:t>
+            </w:r>
+          </w:p>
+        </w:tc>
+        <w:tc>
+          <w:tcPr>
+            <w:tcW w:w="3096" w:type="dxa"/>
+          </w:tcPr>
+          <w:p>
+            <w:pPr>
+              <w:cnfStyle w:val="100000000000" w:firstRow="1" w:lastRow="0" w:firstColumn="0" w:lastColumn="0" w:oddVBand="0" w:evenVBand="0" w:oddHBand="0" w:evenHBand="0" w:firstRowFirstColumn="0" w:firstRowLastColumn="0" w:lastRowFirstColumn="0" w:lastRowLastColumn="0"/>
+            </w:pPr>
+            <w:r>
+              <w:t>Nils</w:t>
+            </w:r>
+          </w:p>
+        </w:tc>
+      </w:tr>
+      <w:tr>
+        <w:tc>
+          <w:tcPr>
+            <w:cnfStyle w:val="001000000000" w:firstRow="0" w:lastRow="0" w:firstColumn="1" w:lastColumn="0" w:oddVBand="0" w:evenVBand="0" w:oddHBand="0" w:evenHBand="0" w:firstRowFirstColumn="0" w:firstRowLastColumn="0" w:lastRowFirstColumn="0" w:lastRowLastColumn="0"/>
+            <w:tcW w:w="3096" w:type="dxa"/>
+          </w:tcPr>
+          <w:p>
+            <w:r>
+              <w:t>Fonctionnel</w:t>
+            </w:r>
+          </w:p>
+        </w:tc>
+        <w:tc>
+          <w:tcPr>
+            <w:tcW w:w="3096" w:type="dxa"/>
+          </w:tcPr>
+          <w:p>
+            <w:pPr>
+              <w:cnfStyle w:val="000000000000" w:firstRow="0" w:lastRow="0" w:firstColumn="0" w:lastColumn="0" w:oddVBand="0" w:evenVBand="0" w:oddHBand="0" w:evenHBand="0" w:firstRowFirstColumn="0" w:firstRowLastColumn="0" w:lastRowFirstColumn="0" w:lastRowLastColumn="0"/>
+            </w:pPr>
+            <w:r>
+              <w:t>1</w:t>
+            </w:r>
+            <w:r>
+              <w:t xml:space="preserve"> Jours.Homme</w:t>
+            </w:r>
+          </w:p>
+        </w:tc>
+        <w:tc>
+          <w:tcPr>
+            <w:tcW w:w="3096" w:type="dxa"/>
+          </w:tcPr>
+          <w:p>
+            <w:pPr>
+              <w:cnfStyle w:val="000000000000" w:firstRow="0" w:lastRow="0" w:firstColumn="0" w:lastColumn="0" w:oddVBand="0" w:evenVBand="0" w:oddHBand="0" w:evenHBand="0" w:firstRowFirstColumn="0" w:firstRowLastColumn="0" w:lastRowFirstColumn="0" w:lastRowLastColumn="0"/>
+            </w:pPr>
+            <w:r>
+              <w:t>0.5 Jours.Homme</w:t>
+            </w:r>
+          </w:p>
+        </w:tc>
+      </w:tr>
+      <w:tr>
+        <w:tc>
+          <w:tcPr>
+            <w:cnfStyle w:val="001000000000" w:firstRow="0" w:lastRow="0" w:firstColumn="1" w:lastColumn="0" w:oddVBand="0" w:evenVBand="0" w:oddHBand="0" w:evenHBand="0" w:firstRowFirstColumn="0" w:firstRowLastColumn="0" w:lastRowFirstColumn="0" w:lastRowLastColumn="0"/>
+            <w:tcW w:w="3096" w:type="dxa"/>
+          </w:tcPr>
+          <w:p>
+            <w:r>
+              <w:t>Performance</w:t>
+            </w:r>
+          </w:p>
+        </w:tc>
+        <w:tc>
+          <w:tcPr>
+            <w:tcW w:w="3096" w:type="dxa"/>
+          </w:tcPr>
+          <w:p>
+            <w:pPr>
+              <w:cnfStyle w:val="000000000000" w:firstRow="0" w:lastRow="0" w:firstColumn="0" w:lastColumn="0" w:oddVBand="0" w:evenVBand="0" w:oddHBand="0" w:evenHBand="0" w:firstRowFirstColumn="0" w:firstRowLastColumn="0" w:lastRowFirstColumn="0" w:lastRowLastColumn="0"/>
+            </w:pPr>
+            <w:r>
+              <w:t>1</w:t>
+            </w:r>
+            <w:r>
+              <w:t xml:space="preserve"> Jours.Homme</w:t>
+            </w:r>
+          </w:p>
+        </w:tc>
+        <w:tc>
+          <w:tcPr>
+            <w:tcW w:w="3096" w:type="dxa"/>
+          </w:tcPr>
+          <w:p>
+            <w:pPr>
+              <w:cnfStyle w:val="000000000000" w:firstRow="0" w:lastRow="0" w:firstColumn="0" w:lastColumn="0" w:oddVBand="0" w:evenVBand="0" w:oddHBand="0" w:evenHBand="0" w:firstRowFirstColumn="0" w:firstRowLastColumn="0" w:lastRowFirstColumn="0" w:lastRowLastColumn="0"/>
+            </w:pPr>
+            <w:r>
+              <w:t>0.5 Jours.Homme</w:t>
+            </w:r>
+          </w:p>
+        </w:tc>
+      </w:tr>
+    </w:tbl>
+    <w:p/>
     <w:p/>
     <w:sectPr>
       <w:headerReference w:type="default" r:id="rId8"/>
@@ -4650,7 +5661,7 @@
 </file>
 
 <file path=customXml/itemProps1.xml><?xml version="1.0" encoding="utf-8"?>
-<ds:datastoreItem xmlns:ds="http://schemas.openxmlformats.org/officeDocument/2006/customXml" ds:itemID="{17D41072-E52F-DC42-93A2-4D2E58832F55}">
+<ds:datastoreItem xmlns:ds="http://schemas.openxmlformats.org/officeDocument/2006/customXml" ds:itemID="{80352979-7CEC-DC44-8E5B-FFC40464F3C4}">
   <ds:schemaRefs>
     <ds:schemaRef ds:uri="http://schemas.openxmlformats.org/officeDocument/2006/bibliography"/>
   </ds:schemaRefs>

</xml_diff>